<commit_message>
Documentation added. Main fixed. Comments added.
</commit_message>
<xml_diff>
--- a/Documentation_hr.docx
+++ b/Documentation_hr.docx
@@ -341,7 +341,7 @@
           <w:noProof/>
           <w:sz w:val="22"/>
           <w:szCs w:val="22"/>
-          <w:lang w:val="en-US" w:eastAsia="en-US"/>
+          <w:lang w:eastAsia="en-US"/>
         </w:rPr>
       </w:pPr>
       <w:r>
@@ -366,7 +366,7 @@
           <w:noProof/>
           <w:sz w:val="22"/>
           <w:szCs w:val="22"/>
-          <w:lang w:val="en-US" w:eastAsia="en-US"/>
+          <w:lang w:eastAsia="en-US"/>
         </w:rPr>
         <w:tab/>
       </w:r>
@@ -426,7 +426,7 @@
           <w:noProof/>
           <w:sz w:val="22"/>
           <w:szCs w:val="22"/>
-          <w:lang w:val="en-US" w:eastAsia="en-US"/>
+          <w:lang w:eastAsia="en-US"/>
         </w:rPr>
       </w:pPr>
       <w:r>
@@ -485,7 +485,7 @@
           <w:noProof/>
           <w:sz w:val="22"/>
           <w:szCs w:val="22"/>
-          <w:lang w:val="en-US" w:eastAsia="en-US"/>
+          <w:lang w:eastAsia="en-US"/>
         </w:rPr>
       </w:pPr>
       <w:r>
@@ -500,7 +500,7 @@
           <w:noProof/>
           <w:sz w:val="22"/>
           <w:szCs w:val="22"/>
-          <w:lang w:val="en-US" w:eastAsia="en-US"/>
+          <w:lang w:eastAsia="en-US"/>
         </w:rPr>
         <w:tab/>
       </w:r>
@@ -560,7 +560,7 @@
           <w:noProof/>
           <w:sz w:val="22"/>
           <w:szCs w:val="22"/>
-          <w:lang w:val="en-US" w:eastAsia="en-US"/>
+          <w:lang w:eastAsia="en-US"/>
         </w:rPr>
       </w:pPr>
       <w:r>
@@ -575,7 +575,7 @@
           <w:noProof/>
           <w:sz w:val="22"/>
           <w:szCs w:val="22"/>
-          <w:lang w:val="en-US" w:eastAsia="en-US"/>
+          <w:lang w:eastAsia="en-US"/>
         </w:rPr>
         <w:tab/>
       </w:r>
@@ -635,7 +635,7 @@
           <w:noProof/>
           <w:sz w:val="22"/>
           <w:szCs w:val="22"/>
-          <w:lang w:val="en-US" w:eastAsia="en-US"/>
+          <w:lang w:eastAsia="en-US"/>
         </w:rPr>
       </w:pPr>
       <w:r>
@@ -650,7 +650,7 @@
           <w:noProof/>
           <w:sz w:val="22"/>
           <w:szCs w:val="22"/>
-          <w:lang w:val="en-US" w:eastAsia="en-US"/>
+          <w:lang w:eastAsia="en-US"/>
         </w:rPr>
         <w:tab/>
       </w:r>
@@ -710,7 +710,7 @@
           <w:noProof/>
           <w:sz w:val="22"/>
           <w:szCs w:val="22"/>
-          <w:lang w:val="en-US" w:eastAsia="en-US"/>
+          <w:lang w:eastAsia="en-US"/>
         </w:rPr>
       </w:pPr>
       <w:r>
@@ -725,7 +725,7 @@
           <w:noProof/>
           <w:sz w:val="22"/>
           <w:szCs w:val="22"/>
-          <w:lang w:val="en-US" w:eastAsia="en-US"/>
+          <w:lang w:eastAsia="en-US"/>
         </w:rPr>
         <w:tab/>
       </w:r>
@@ -785,7 +785,7 @@
           <w:noProof/>
           <w:sz w:val="22"/>
           <w:szCs w:val="22"/>
-          <w:lang w:val="en-US" w:eastAsia="en-US"/>
+          <w:lang w:eastAsia="en-US"/>
         </w:rPr>
       </w:pPr>
       <w:r>
@@ -800,7 +800,7 @@
           <w:noProof/>
           <w:sz w:val="22"/>
           <w:szCs w:val="22"/>
-          <w:lang w:val="en-US" w:eastAsia="en-US"/>
+          <w:lang w:eastAsia="en-US"/>
         </w:rPr>
         <w:tab/>
       </w:r>
@@ -860,7 +860,7 @@
           <w:noProof/>
           <w:sz w:val="22"/>
           <w:szCs w:val="22"/>
-          <w:lang w:val="en-US" w:eastAsia="en-US"/>
+          <w:lang w:eastAsia="en-US"/>
         </w:rPr>
       </w:pPr>
       <w:r>
@@ -875,7 +875,7 @@
           <w:noProof/>
           <w:sz w:val="22"/>
           <w:szCs w:val="22"/>
-          <w:lang w:val="en-US" w:eastAsia="en-US"/>
+          <w:lang w:eastAsia="en-US"/>
         </w:rPr>
         <w:tab/>
       </w:r>
@@ -935,7 +935,7 @@
           <w:noProof/>
           <w:sz w:val="22"/>
           <w:szCs w:val="22"/>
-          <w:lang w:val="en-US" w:eastAsia="en-US"/>
+          <w:lang w:eastAsia="en-US"/>
         </w:rPr>
       </w:pPr>
       <w:r>
@@ -950,7 +950,7 @@
           <w:noProof/>
           <w:sz w:val="22"/>
           <w:szCs w:val="22"/>
-          <w:lang w:val="en-US" w:eastAsia="en-US"/>
+          <w:lang w:eastAsia="en-US"/>
         </w:rPr>
         <w:tab/>
       </w:r>
@@ -1010,7 +1010,7 @@
           <w:noProof/>
           <w:sz w:val="22"/>
           <w:szCs w:val="22"/>
-          <w:lang w:val="en-US" w:eastAsia="en-US"/>
+          <w:lang w:eastAsia="en-US"/>
         </w:rPr>
       </w:pPr>
       <w:r>
@@ -1025,7 +1025,7 @@
           <w:noProof/>
           <w:sz w:val="22"/>
           <w:szCs w:val="22"/>
-          <w:lang w:val="en-US" w:eastAsia="en-US"/>
+          <w:lang w:eastAsia="en-US"/>
         </w:rPr>
         <w:tab/>
       </w:r>
@@ -1085,7 +1085,7 @@
           <w:noProof/>
           <w:sz w:val="22"/>
           <w:szCs w:val="22"/>
-          <w:lang w:val="en-US" w:eastAsia="en-US"/>
+          <w:lang w:eastAsia="en-US"/>
         </w:rPr>
       </w:pPr>
       <w:r>
@@ -1100,7 +1100,7 @@
           <w:noProof/>
           <w:sz w:val="22"/>
           <w:szCs w:val="22"/>
-          <w:lang w:val="en-US" w:eastAsia="en-US"/>
+          <w:lang w:eastAsia="en-US"/>
         </w:rPr>
         <w:tab/>
       </w:r>
@@ -1160,7 +1160,7 @@
           <w:noProof/>
           <w:sz w:val="22"/>
           <w:szCs w:val="22"/>
-          <w:lang w:val="en-US" w:eastAsia="en-US"/>
+          <w:lang w:eastAsia="en-US"/>
         </w:rPr>
       </w:pPr>
       <w:r>
@@ -1175,7 +1175,7 @@
           <w:noProof/>
           <w:sz w:val="22"/>
           <w:szCs w:val="22"/>
-          <w:lang w:val="en-US" w:eastAsia="en-US"/>
+          <w:lang w:eastAsia="en-US"/>
         </w:rPr>
         <w:tab/>
       </w:r>
@@ -1235,7 +1235,7 @@
           <w:noProof/>
           <w:sz w:val="22"/>
           <w:szCs w:val="22"/>
-          <w:lang w:val="en-US" w:eastAsia="en-US"/>
+          <w:lang w:eastAsia="en-US"/>
         </w:rPr>
       </w:pPr>
       <w:r>
@@ -1250,7 +1250,7 @@
           <w:noProof/>
           <w:sz w:val="22"/>
           <w:szCs w:val="22"/>
-          <w:lang w:val="en-US" w:eastAsia="en-US"/>
+          <w:lang w:eastAsia="en-US"/>
         </w:rPr>
         <w:tab/>
       </w:r>
@@ -1310,7 +1310,7 @@
           <w:noProof/>
           <w:sz w:val="22"/>
           <w:szCs w:val="22"/>
-          <w:lang w:val="en-US" w:eastAsia="en-US"/>
+          <w:lang w:eastAsia="en-US"/>
         </w:rPr>
       </w:pPr>
       <w:r>
@@ -1325,7 +1325,7 @@
           <w:noProof/>
           <w:sz w:val="22"/>
           <w:szCs w:val="22"/>
-          <w:lang w:val="en-US" w:eastAsia="en-US"/>
+          <w:lang w:eastAsia="en-US"/>
         </w:rPr>
         <w:tab/>
       </w:r>
@@ -1385,7 +1385,7 @@
           <w:noProof/>
           <w:sz w:val="22"/>
           <w:szCs w:val="22"/>
-          <w:lang w:val="en-US" w:eastAsia="en-US"/>
+          <w:lang w:eastAsia="en-US"/>
         </w:rPr>
       </w:pPr>
       <w:r>
@@ -1400,7 +1400,7 @@
           <w:noProof/>
           <w:sz w:val="22"/>
           <w:szCs w:val="22"/>
-          <w:lang w:val="en-US" w:eastAsia="en-US"/>
+          <w:lang w:eastAsia="en-US"/>
         </w:rPr>
         <w:tab/>
       </w:r>
@@ -1460,7 +1460,7 @@
           <w:noProof/>
           <w:sz w:val="22"/>
           <w:szCs w:val="22"/>
-          <w:lang w:val="en-US" w:eastAsia="en-US"/>
+          <w:lang w:eastAsia="en-US"/>
         </w:rPr>
       </w:pPr>
       <w:r>
@@ -1475,7 +1475,7 @@
           <w:noProof/>
           <w:sz w:val="22"/>
           <w:szCs w:val="22"/>
-          <w:lang w:val="en-US" w:eastAsia="en-US"/>
+          <w:lang w:eastAsia="en-US"/>
         </w:rPr>
         <w:tab/>
       </w:r>
@@ -1535,7 +1535,7 @@
           <w:noProof/>
           <w:sz w:val="22"/>
           <w:szCs w:val="22"/>
-          <w:lang w:val="en-US" w:eastAsia="en-US"/>
+          <w:lang w:eastAsia="en-US"/>
         </w:rPr>
       </w:pPr>
       <w:r>
@@ -1550,7 +1550,7 @@
           <w:noProof/>
           <w:sz w:val="22"/>
           <w:szCs w:val="22"/>
-          <w:lang w:val="en-US" w:eastAsia="en-US"/>
+          <w:lang w:eastAsia="en-US"/>
         </w:rPr>
         <w:tab/>
       </w:r>
@@ -1610,7 +1610,7 @@
           <w:noProof/>
           <w:sz w:val="22"/>
           <w:szCs w:val="22"/>
-          <w:lang w:val="en-US" w:eastAsia="en-US"/>
+          <w:lang w:eastAsia="en-US"/>
         </w:rPr>
       </w:pPr>
       <w:r>
@@ -1626,7 +1626,7 @@
           <w:noProof/>
           <w:sz w:val="22"/>
           <w:szCs w:val="22"/>
-          <w:lang w:val="en-US" w:eastAsia="en-US"/>
+          <w:lang w:eastAsia="en-US"/>
         </w:rPr>
         <w:tab/>
       </w:r>
@@ -1686,7 +1686,7 @@
           <w:noProof/>
           <w:sz w:val="22"/>
           <w:szCs w:val="22"/>
-          <w:lang w:val="en-US" w:eastAsia="en-US"/>
+          <w:lang w:eastAsia="en-US"/>
         </w:rPr>
       </w:pPr>
       <w:r>
@@ -1701,7 +1701,7 @@
           <w:noProof/>
           <w:sz w:val="22"/>
           <w:szCs w:val="22"/>
-          <w:lang w:val="en-US" w:eastAsia="en-US"/>
+          <w:lang w:eastAsia="en-US"/>
         </w:rPr>
         <w:tab/>
       </w:r>
@@ -1761,7 +1761,7 @@
           <w:noProof/>
           <w:sz w:val="22"/>
           <w:szCs w:val="22"/>
-          <w:lang w:val="en-US" w:eastAsia="en-US"/>
+          <w:lang w:eastAsia="en-US"/>
         </w:rPr>
       </w:pPr>
       <w:r>
@@ -1776,7 +1776,7 @@
           <w:noProof/>
           <w:sz w:val="22"/>
           <w:szCs w:val="22"/>
-          <w:lang w:val="en-US" w:eastAsia="en-US"/>
+          <w:lang w:eastAsia="en-US"/>
         </w:rPr>
         <w:tab/>
       </w:r>
@@ -2058,7 +2058,20 @@
         <w:rPr>
           <w:rFonts w:ascii="Times New Roman" w:hAnsi="Times New Roman"/>
         </w:rPr>
-        <w:t>Podjela na dva skupa u ovom kontekstu zapravo predstavlja izdvajanje jednog niza iz skupa nizova, te uspoređivanje tog niza s konsenzusom svih ostalih. Prilikom poravnavanja koristi se Needleman–Wunschov dinamički algoritam, dok se za ocjenjivanje konsenzusa uzima prosijek dviju shema bodovanja. Za generiranje konsenzusa korištena je tzv. majority vote tehnika po promatranom stupcu za određenu poziciju. Na ovaj način postignuto je vrijeme izvođenja linearno s brojem nizova.</w:t>
+        <w:t>Podjela na dva skupa u ovom kontekstu zapravo predstavlja izdvajanje jednog niza iz skupa nizova, te uspoređivanje tog niza s konsenzusom svih ostalih. Prilikom poravnavanja koristi se Needleman–Wunschov dinamički algoritam</w:t>
+      </w:r>
+      <w:r>
+        <w:rPr>
+          <w:rFonts w:ascii="Times New Roman" w:hAnsi="Times New Roman"/>
+          <w:vertAlign w:val="superscript"/>
+        </w:rPr>
+        <w:t>2</w:t>
+      </w:r>
+      <w:r>
+        <w:rPr>
+          <w:rFonts w:ascii="Times New Roman" w:hAnsi="Times New Roman"/>
+        </w:rPr>
+        <w:t>, dok se za ocjenjivanje konsenzusa uzima prosijek dviju shema bodovanja. Za generiranje konsenzusa korištena je tzv. majority vote tehnika po promatranom stupcu za određenu poziciju. Na ovaj način postignuto je vrijeme izvođenja linearno s brojem nizova.</w:t>
       </w:r>
     </w:p>
     <w:p>
@@ -2524,7 +2537,20 @@
         <w:rPr>
           <w:rFonts w:ascii="Times New Roman" w:hAnsi="Times New Roman"/>
         </w:rPr>
-        <w:t>Poravnanje ovih dvaju nizova izvodi se Needleman–Wunschovim dinamičkim algoritmom. Algoritam izvodi samo lokalna poboljšanja preklapanja, što dovodi do modifikacije originalnog dinamičkog algoritma za poravnanje. Umjesto cjelokupne matrice udaljenosti, u našem je slučaju ona ograničena samo na dijagonalni pojas širine 2</w:t>
+        <w:t>Poravnanje ovih dvaju nizova izvodi se Needleman–Wunschovim dinamičkim algoritmom</w:t>
+      </w:r>
+      <w:r>
+        <w:rPr>
+          <w:rFonts w:ascii="Times New Roman" w:hAnsi="Times New Roman"/>
+          <w:vertAlign w:val="superscript"/>
+        </w:rPr>
+        <w:t>2</w:t>
+      </w:r>
+      <w:r>
+        <w:rPr>
+          <w:rFonts w:ascii="Times New Roman" w:hAnsi="Times New Roman"/>
+        </w:rPr>
+        <w:t>. Algoritam izvodi samo lokalna poboljšanja preklapanja, što dovodi do modifikacije originalnog dinamičkog algoritma za poravnanje. Umjesto cjelokupne matrice udaljenosti, u našem je slučaju ona ograničena samo na dijagonalni pojas širine 2</w:t>
       </w:r>
       <w:r>
         <w:rPr>
@@ -2568,52 +2594,6 @@
     </w:p>
     <w:p>
       <w:pPr>
-        <w:pStyle w:val="BodyText"/>
-        <w:spacing w:line="360" w:lineRule="auto"/>
-        <w:rPr>
-          <w:rFonts w:ascii="Times New Roman" w:hAnsi="Times New Roman"/>
-        </w:rPr>
-      </w:pPr>
-      <w:r>
-        <w:rPr>
-          <w:rFonts w:ascii="Times New Roman" w:hAnsi="Times New Roman"/>
-        </w:rPr>
-        <w:t>Fragmente čitamo u obliku:</w:t>
-      </w:r>
-    </w:p>
-    <w:p>
-      <w:pPr>
-        <w:pStyle w:val="NoSpacing"/>
-      </w:pPr>
-      <w:r>
-        <w:t>&gt;naziv_fragmenta</w:t>
-      </w:r>
-    </w:p>
-    <w:p>
-      <w:pPr>
-        <w:pStyle w:val="NoSpacing"/>
-      </w:pPr>
-      <w:r>
-        <w:t>XYZ</w:t>
-      </w:r>
-    </w:p>
-    <w:p>
-      <w:pPr>
-        <w:pStyle w:val="BodyText"/>
-        <w:spacing w:line="360" w:lineRule="auto"/>
-        <w:rPr>
-          <w:rFonts w:ascii="Times New Roman" w:hAnsi="Times New Roman"/>
-        </w:rPr>
-      </w:pPr>
-      <w:r>
-        <w:rPr>
-          <w:rFonts w:ascii="Times New Roman" w:hAnsi="Times New Roman"/>
-        </w:rPr>
-        <w:t>gdje “&gt;” označava početak novog fragmenta i u istom tom redu se nalazi i naziv fragmenta. U sljedećim redovima se nalazi sam fragment koji je razlomljen na redove dužine 60 znakova.</w:t>
-      </w:r>
-    </w:p>
-    <w:p>
-      <w:pPr>
         <w:pStyle w:val="Heading2"/>
         <w:numPr>
           <w:ilvl w:val="1"/>
@@ -2711,7 +2691,6 @@
       </w:pPr>
       <w:bookmarkStart w:id="9" w:name="_Toc440466860"/>
       <w:r>
-        <w:lastRenderedPageBreak/>
         <w:t>MHAP</w:t>
       </w:r>
       <w:bookmarkEnd w:id="9"/>
@@ -2806,6 +2785,7 @@
         <w:rPr>
           <w:rFonts w:ascii="Times New Roman" w:hAnsi="Times New Roman"/>
         </w:rPr>
+        <w:lastRenderedPageBreak/>
         <w:t>Jaccard parametar koji određuje kvalitetu preklapanja</w:t>
       </w:r>
     </w:p>
@@ -2936,9 +2916,7 @@
         <w:lastRenderedPageBreak/>
         <w:t>Izlazni podaci</w:t>
       </w:r>
-      <w:bookmarkStart w:id="11" w:name="_GoBack"/>
       <w:bookmarkEnd w:id="10"/>
-      <w:bookmarkEnd w:id="11"/>
     </w:p>
     <w:p>
       <w:pPr>
@@ -2948,11 +2926,11 @@
           <w:numId w:val="9"/>
         </w:numPr>
       </w:pPr>
-      <w:bookmarkStart w:id="12" w:name="_Toc440466862"/>
+      <w:bookmarkStart w:id="11" w:name="_Toc440466862"/>
       <w:r>
         <w:t>Konsenzus</w:t>
       </w:r>
-      <w:bookmarkEnd w:id="12"/>
+      <w:bookmarkEnd w:id="11"/>
     </w:p>
     <w:p>
       <w:pPr>
@@ -3034,11 +3012,11 @@
           <w:numId w:val="9"/>
         </w:numPr>
       </w:pPr>
-      <w:bookmarkStart w:id="13" w:name="_Toc440466863"/>
+      <w:bookmarkStart w:id="12" w:name="_Toc440466863"/>
       <w:r>
         <w:t>Layout</w:t>
       </w:r>
-      <w:bookmarkEnd w:id="13"/>
+      <w:bookmarkEnd w:id="12"/>
     </w:p>
     <w:p>
       <w:pPr>
@@ -3108,12 +3086,12 @@
           <w:numId w:val="9"/>
         </w:numPr>
       </w:pPr>
-      <w:bookmarkStart w:id="14" w:name="_Toc440466864"/>
+      <w:bookmarkStart w:id="13" w:name="_Toc440466864"/>
       <w:r>
         <w:lastRenderedPageBreak/>
         <w:t>Prikaz na primjeru</w:t>
       </w:r>
-      <w:bookmarkEnd w:id="14"/>
+      <w:bookmarkEnd w:id="13"/>
     </w:p>
     <w:p>
       <w:pPr>
@@ -3337,7 +3315,20 @@
         <w:rPr>
           <w:rFonts w:ascii="Times New Roman" w:hAnsi="Times New Roman"/>
         </w:rPr>
-        <w:t xml:space="preserve">Nakon generiranja konsenzusa slijedi poravnavanje prvog fragmentaprema njemu. Sam konsenzus se ne mijenja, jer bi njegova promjena označavala promjenu svih ostalih nizova. Koristeći modificirani  Needleman–Wunschov algoritam, generira se matrica udaljenosti koja na jednoj svojoj osi sadrži dio konsenzusa koji odgovara području promatranog fragmenta, s dodatkom </w:t>
+        <w:t>Nakon generiranja konsenzusa slijedi poravnavanje prvog fragmentaprema njemu. Sam konsenzus se ne mijenja, jer bi njegova promjena označavala promjenu svih ostalih nizova. Koristeći modificirani  Needleman–Wunschov algoritam</w:t>
+      </w:r>
+      <w:r>
+        <w:rPr>
+          <w:rFonts w:ascii="Times New Roman" w:hAnsi="Times New Roman"/>
+          <w:vertAlign w:val="superscript"/>
+        </w:rPr>
+        <w:t>2</w:t>
+      </w:r>
+      <w:r>
+        <w:rPr>
+          <w:rFonts w:ascii="Times New Roman" w:hAnsi="Times New Roman"/>
+        </w:rPr>
+        <w:t xml:space="preserve">, generira se matrica udaljenosti koja na jednoj svojoj osi sadrži dio konsenzusa koji odgovara području promatranog fragmenta, s dodatkom </w:t>
       </w:r>
       <w:r>
         <w:rPr>
@@ -6151,17 +6142,15 @@
         <w:pStyle w:val="BodyText"/>
         <w:spacing w:line="360" w:lineRule="auto"/>
         <w:rPr>
-          <w:rFonts w:cs="Arial"/>
+          <w:rFonts w:ascii="Times New Roman" w:hAnsi="Times New Roman"/>
           <w:color w:val="000000"/>
-          <w:sz w:val="22"/>
           <w:szCs w:val="22"/>
         </w:rPr>
       </w:pPr>
       <w:r>
         <w:rPr>
-          <w:rFonts w:cs="Arial"/>
+          <w:rFonts w:ascii="Times New Roman" w:hAnsi="Times New Roman"/>
           <w:color w:val="000000"/>
-          <w:sz w:val="22"/>
           <w:szCs w:val="22"/>
         </w:rPr>
         <w:t xml:space="preserve">Kao što vidimo, poravnanje nije optimalno, što je posljedica uskog </w:t>
@@ -6170,22 +6159,20 @@
         <w:rPr>
           <w:rFonts w:ascii="Cambria Math" w:hAnsi="Cambria Math" w:cs="Cambria Math"/>
           <w:color w:val="000000"/>
-          <w:sz w:val="22"/>
           <w:szCs w:val="22"/>
         </w:rPr>
         <w:t>𝜺</w:t>
       </w:r>
       <w:r>
         <w:rPr>
-          <w:rFonts w:cs="Arial"/>
+          <w:rFonts w:ascii="Times New Roman" w:hAnsi="Times New Roman"/>
           <w:color w:val="000000"/>
-          <w:sz w:val="22"/>
           <w:szCs w:val="22"/>
         </w:rPr>
         <w:t>-pojasa.</w:t>
       </w:r>
-      <w:bookmarkStart w:id="15" w:name="__RefHeading__9_874590770"/>
-      <w:bookmarkEnd w:id="15"/>
+      <w:bookmarkStart w:id="14" w:name="__RefHeading__9_874590770"/>
+      <w:bookmarkEnd w:id="14"/>
     </w:p>
     <w:p>
       <w:pPr>
@@ -6219,36 +6206,2227 @@
           <w:numId w:val="9"/>
         </w:numPr>
       </w:pPr>
-      <w:bookmarkStart w:id="16" w:name="_Toc440466865"/>
+      <w:bookmarkStart w:id="15" w:name="_Toc440466865"/>
       <w:r>
         <w:lastRenderedPageBreak/>
         <w:t>Rezultati testiranja</w:t>
       </w:r>
-      <w:bookmarkEnd w:id="16"/>
+      <w:bookmarkEnd w:id="15"/>
+    </w:p>
+    <w:p>
+      <w:pPr>
+        <w:rPr>
+          <w:rFonts w:ascii="Times New Roman" w:hAnsi="Times New Roman"/>
+          <w:u w:val="single"/>
+        </w:rPr>
+      </w:pPr>
+      <w:r>
+        <w:rPr>
+          <w:rFonts w:ascii="Times New Roman" w:hAnsi="Times New Roman"/>
+          <w:u w:val="single"/>
+        </w:rPr>
+        <w:t>Korištene oznake:</w:t>
+      </w:r>
+    </w:p>
+    <w:p>
+      <w:pPr>
+        <w:pStyle w:val="ListParagraph"/>
+        <w:numPr>
+          <w:ilvl w:val="0"/>
+          <w:numId w:val="11"/>
+        </w:numPr>
+        <w:rPr>
+          <w:rFonts w:ascii="Times New Roman" w:hAnsi="Times New Roman"/>
+        </w:rPr>
+      </w:pPr>
+      <w:r>
+        <w:rPr>
+          <w:rFonts w:ascii="Times New Roman" w:hAnsi="Times New Roman"/>
+        </w:rPr>
+        <w:t>G – duljina genoma</w:t>
+      </w:r>
+    </w:p>
+    <w:p>
+      <w:pPr>
+        <w:pStyle w:val="ListParagraph"/>
+        <w:numPr>
+          <w:ilvl w:val="0"/>
+          <w:numId w:val="11"/>
+        </w:numPr>
+        <w:rPr>
+          <w:rFonts w:ascii="Times New Roman" w:hAnsi="Times New Roman"/>
+        </w:rPr>
+      </w:pPr>
+      <w:r>
+        <w:rPr>
+          <w:rFonts w:ascii="Times New Roman" w:hAnsi="Times New Roman"/>
+        </w:rPr>
+        <w:t>N – broj fragmenata</w:t>
+      </w:r>
+    </w:p>
+    <w:p>
+      <w:pPr>
+        <w:pStyle w:val="ListParagraph"/>
+        <w:numPr>
+          <w:ilvl w:val="0"/>
+          <w:numId w:val="11"/>
+        </w:numPr>
+        <w:rPr>
+          <w:rFonts w:ascii="Times New Roman" w:hAnsi="Times New Roman"/>
+        </w:rPr>
+      </w:pPr>
+      <w:r>
+        <w:rPr>
+          <w:rFonts w:ascii="Times New Roman" w:hAnsi="Times New Roman"/>
+        </w:rPr>
+        <w:t>L – prosječna duljina fragmenta</w:t>
+      </w:r>
+    </w:p>
+    <w:p>
+      <w:pPr>
+        <w:pStyle w:val="ListParagraph"/>
+        <w:numPr>
+          <w:ilvl w:val="0"/>
+          <w:numId w:val="11"/>
+        </w:numPr>
+        <w:rPr>
+          <w:rFonts w:ascii="Times New Roman" w:hAnsi="Times New Roman"/>
+        </w:rPr>
+      </w:pPr>
+      <w:r>
+        <w:rPr>
+          <w:rFonts w:ascii="Times New Roman" w:hAnsi="Times New Roman"/>
+        </w:rPr>
+        <w:t>D – dubina (NxL/G)</w:t>
+      </w:r>
+    </w:p>
+    <w:p>
+      <w:pPr>
+        <w:pStyle w:val="ListParagraph"/>
+        <w:numPr>
+          <w:ilvl w:val="0"/>
+          <w:numId w:val="11"/>
+        </w:numPr>
+        <w:rPr>
+          <w:rFonts w:ascii="Times New Roman" w:hAnsi="Times New Roman"/>
+        </w:rPr>
+      </w:pPr>
+      <w:r>
+        <w:rPr>
+          <w:rFonts w:ascii="Times New Roman" w:hAnsi="Times New Roman"/>
+        </w:rPr>
+        <w:t>I – broj iteracija</w:t>
+      </w:r>
+    </w:p>
+    <w:p>
+      <w:pPr>
+        <w:pStyle w:val="ListParagraph"/>
+        <w:numPr>
+          <w:ilvl w:val="0"/>
+          <w:numId w:val="11"/>
+        </w:numPr>
+        <w:rPr>
+          <w:rFonts w:ascii="Times New Roman" w:hAnsi="Times New Roman"/>
+        </w:rPr>
+      </w:pPr>
+      <w:r>
+        <w:rPr>
+          <w:rFonts w:ascii="Times New Roman" w:hAnsi="Times New Roman"/>
+        </w:rPr>
+        <w:t>S</w:t>
+      </w:r>
+      <w:r>
+        <w:rPr>
+          <w:rFonts w:ascii="Times New Roman" w:hAnsi="Times New Roman"/>
+          <w:vertAlign w:val="subscript"/>
+        </w:rPr>
+        <w:t>in</w:t>
+      </w:r>
+      <w:r>
+        <w:rPr>
+          <w:rFonts w:ascii="Times New Roman" w:hAnsi="Times New Roman"/>
+        </w:rPr>
+        <w:t xml:space="preserve"> – zbroj grešaka u inicijalnom konsenzusu</w:t>
+      </w:r>
+    </w:p>
+    <w:p>
+      <w:pPr>
+        <w:pStyle w:val="ListParagraph"/>
+        <w:numPr>
+          <w:ilvl w:val="0"/>
+          <w:numId w:val="11"/>
+        </w:numPr>
+        <w:rPr>
+          <w:rFonts w:ascii="Times New Roman" w:hAnsi="Times New Roman"/>
+        </w:rPr>
+      </w:pPr>
+      <w:r>
+        <w:rPr>
+          <w:rFonts w:ascii="Times New Roman" w:hAnsi="Times New Roman"/>
+        </w:rPr>
+        <w:t>S</w:t>
+      </w:r>
+      <w:r>
+        <w:rPr>
+          <w:rFonts w:ascii="Times New Roman" w:hAnsi="Times New Roman"/>
+          <w:vertAlign w:val="subscript"/>
+        </w:rPr>
+        <w:t>re</w:t>
+      </w:r>
+      <w:r>
+        <w:rPr>
+          <w:rFonts w:ascii="Times New Roman" w:hAnsi="Times New Roman"/>
+        </w:rPr>
+        <w:t xml:space="preserve"> – zbroj grešaka nakon realigna</w:t>
+      </w:r>
+    </w:p>
+    <w:p>
+      <w:pPr>
+        <w:pStyle w:val="ListParagraph"/>
+        <w:numPr>
+          <w:ilvl w:val="0"/>
+          <w:numId w:val="11"/>
+        </w:numPr>
+        <w:rPr>
+          <w:rFonts w:ascii="Times New Roman" w:hAnsi="Times New Roman"/>
+        </w:rPr>
+      </w:pPr>
+      <w:r>
+        <w:rPr>
+          <w:rFonts w:ascii="Times New Roman" w:hAnsi="Times New Roman"/>
+        </w:rPr>
+        <w:t>T – ukupno vrijeme svih iteracija</w:t>
+      </w:r>
+      <w:r>
+        <w:rPr>
+          <w:rFonts w:ascii="Times New Roman" w:hAnsi="Times New Roman"/>
+        </w:rPr>
+        <w:t xml:space="preserve"> u sekundama</w:t>
+      </w:r>
+    </w:p>
+    <w:p>
+      <w:pPr>
+        <w:pStyle w:val="ListParagraph"/>
+        <w:numPr>
+          <w:ilvl w:val="0"/>
+          <w:numId w:val="11"/>
+        </w:numPr>
+        <w:rPr>
+          <w:rFonts w:ascii="Times New Roman" w:hAnsi="Times New Roman"/>
+        </w:rPr>
+      </w:pPr>
+      <w:r>
+        <w:rPr>
+          <w:rFonts w:ascii="Times New Roman" w:hAnsi="Times New Roman"/>
+        </w:rPr>
+        <w:t>M – ukupno zauzeće memorije u KB</w:t>
+      </w:r>
+    </w:p>
+    <w:p>
+      <w:pPr>
+        <w:pStyle w:val="ListParagraph"/>
+        <w:numPr>
+          <w:ilvl w:val="0"/>
+          <w:numId w:val="11"/>
+        </w:numPr>
+        <w:rPr>
+          <w:rFonts w:ascii="Times New Roman" w:hAnsi="Times New Roman"/>
+        </w:rPr>
+      </w:pPr>
+      <w:r>
+        <w:rPr>
+          <w:rFonts w:ascii="Cambria Math" w:hAnsi="Cambria Math" w:cs="Cambria Math"/>
+        </w:rPr>
+        <w:t>𝜺</w:t>
+      </w:r>
+      <w:r>
+        <w:rPr>
+          <w:rFonts w:ascii="Cambria Math" w:hAnsi="Cambria Math" w:cs="Cambria Math"/>
+        </w:rPr>
+        <w:t xml:space="preserve"> – epsilon vrijednost slaganja nizova</w:t>
+      </w:r>
+    </w:p>
+    <w:p>
+      <w:pPr>
+        <w:rPr>
+          <w:rFonts w:ascii="Times New Roman" w:hAnsi="Times New Roman"/>
+        </w:rPr>
+      </w:pPr>
+    </w:p>
+    <w:p>
+      <w:pPr>
+        <w:rPr>
+          <w:rFonts w:ascii="Times New Roman" w:hAnsi="Times New Roman"/>
+        </w:rPr>
+      </w:pPr>
+      <w:r>
+        <w:rPr>
+          <w:rFonts w:ascii="Times New Roman" w:hAnsi="Times New Roman"/>
+        </w:rPr>
+        <w:t>Svi testovi su izvršeni na računalu s 2.20GHz procesorom u Linux Mint OS-u. Za mjerenje memorijskih zahtjeva korišten je alat cgmemtime</w:t>
+      </w:r>
+      <w:r>
+        <w:rPr>
+          <w:rFonts w:ascii="Times New Roman" w:hAnsi="Times New Roman"/>
+          <w:vertAlign w:val="superscript"/>
+        </w:rPr>
+        <w:t>3</w:t>
+      </w:r>
+      <w:r>
+        <w:rPr>
+          <w:rFonts w:ascii="Times New Roman" w:hAnsi="Times New Roman"/>
+        </w:rPr>
+        <w:t>. Za ocjenjivanje točnosti dobivenih konsenzusa korišteni su alati Gepard</w:t>
+      </w:r>
+      <w:r>
+        <w:rPr>
+          <w:rFonts w:ascii="Times New Roman" w:hAnsi="Times New Roman"/>
+          <w:vertAlign w:val="superscript"/>
+        </w:rPr>
+        <w:t>4</w:t>
+      </w:r>
+      <w:r>
+        <w:rPr>
+          <w:rFonts w:ascii="Times New Roman" w:hAnsi="Times New Roman"/>
+        </w:rPr>
+        <w:t xml:space="preserve"> i Dnadiff</w:t>
+      </w:r>
+      <w:r>
+        <w:rPr>
+          <w:rFonts w:ascii="Times New Roman" w:hAnsi="Times New Roman"/>
+          <w:vertAlign w:val="superscript"/>
+        </w:rPr>
+        <w:t>5</w:t>
+      </w:r>
+      <w:r>
+        <w:rPr>
+          <w:rFonts w:ascii="Times New Roman" w:hAnsi="Times New Roman"/>
+        </w:rPr>
+        <w:t xml:space="preserve">. </w:t>
+      </w:r>
     </w:p>
     <w:p>
       <w:pPr>
         <w:pStyle w:val="BodyText"/>
         <w:spacing w:line="360" w:lineRule="auto"/>
         <w:rPr>
-          <w:rFonts w:ascii="Times New Roman" w:hAnsi="Times New Roman"/>
-        </w:rPr>
-      </w:pPr>
-    </w:p>
-    <w:p>
-      <w:pPr>
-        <w:pStyle w:val="Heading2"/>
-        <w:numPr>
-          <w:ilvl w:val="1"/>
-          <w:numId w:val="9"/>
-        </w:numPr>
-      </w:pPr>
-      <w:bookmarkStart w:id="17" w:name="_Toc440466866"/>
-      <w:r>
-        <w:t>Kvaliteta rezultata</w:t>
-      </w:r>
-      <w:bookmarkEnd w:id="17"/>
-    </w:p>
+          <w:rFonts w:cs="Arial"/>
+        </w:rPr>
+      </w:pPr>
+    </w:p>
+    <w:tbl>
+      <w:tblPr>
+        <w:tblStyle w:val="TableGrid"/>
+        <w:tblW w:w="10067" w:type="dxa"/>
+        <w:jc w:val="center"/>
+        <w:tblLayout w:type="fixed"/>
+        <w:tblLook w:val="04A0" w:firstRow="1" w:lastRow="0" w:firstColumn="1" w:lastColumn="0" w:noHBand="0" w:noVBand="1"/>
+      </w:tblPr>
+      <w:tblGrid>
+        <w:gridCol w:w="1006"/>
+        <w:gridCol w:w="1007"/>
+        <w:gridCol w:w="1007"/>
+        <w:gridCol w:w="1007"/>
+        <w:gridCol w:w="1006"/>
+        <w:gridCol w:w="1006"/>
+        <w:gridCol w:w="1044"/>
+        <w:gridCol w:w="1134"/>
+        <w:gridCol w:w="843"/>
+        <w:gridCol w:w="1007"/>
+      </w:tblGrid>
+      <w:tr>
+        <w:trPr>
+          <w:trHeight w:val="534"/>
+          <w:jc w:val="center"/>
+        </w:trPr>
+        <w:tc>
+          <w:tcPr>
+            <w:tcW w:w="1006" w:type="dxa"/>
+          </w:tcPr>
+          <w:p>
+            <w:pPr>
+              <w:pStyle w:val="BodyText"/>
+              <w:spacing w:line="360" w:lineRule="auto"/>
+              <w:jc w:val="center"/>
+              <w:rPr>
+                <w:rFonts w:cs="Arial"/>
+              </w:rPr>
+            </w:pPr>
+            <w:r>
+              <w:rPr>
+                <w:rFonts w:cs="Arial"/>
+              </w:rPr>
+              <w:t>G</w:t>
+            </w:r>
+          </w:p>
+        </w:tc>
+        <w:tc>
+          <w:tcPr>
+            <w:tcW w:w="1007" w:type="dxa"/>
+          </w:tcPr>
+          <w:p>
+            <w:pPr>
+              <w:pStyle w:val="BodyText"/>
+              <w:spacing w:line="360" w:lineRule="auto"/>
+              <w:jc w:val="center"/>
+              <w:rPr>
+                <w:rFonts w:cs="Arial"/>
+              </w:rPr>
+            </w:pPr>
+            <w:r>
+              <w:rPr>
+                <w:rFonts w:cs="Arial"/>
+              </w:rPr>
+              <w:t>N</w:t>
+            </w:r>
+          </w:p>
+        </w:tc>
+        <w:tc>
+          <w:tcPr>
+            <w:tcW w:w="1007" w:type="dxa"/>
+          </w:tcPr>
+          <w:p>
+            <w:pPr>
+              <w:pStyle w:val="BodyText"/>
+              <w:spacing w:line="360" w:lineRule="auto"/>
+              <w:jc w:val="center"/>
+              <w:rPr>
+                <w:rFonts w:cs="Arial"/>
+              </w:rPr>
+            </w:pPr>
+            <w:r>
+              <w:rPr>
+                <w:rFonts w:cs="Arial"/>
+              </w:rPr>
+              <w:t>L</w:t>
+            </w:r>
+          </w:p>
+        </w:tc>
+        <w:tc>
+          <w:tcPr>
+            <w:tcW w:w="1007" w:type="dxa"/>
+          </w:tcPr>
+          <w:p>
+            <w:pPr>
+              <w:pStyle w:val="BodyText"/>
+              <w:spacing w:line="360" w:lineRule="auto"/>
+              <w:jc w:val="center"/>
+              <w:rPr>
+                <w:rFonts w:cs="Arial"/>
+              </w:rPr>
+            </w:pPr>
+            <w:r>
+              <w:rPr>
+                <w:rFonts w:cs="Arial"/>
+              </w:rPr>
+              <w:t>D</w:t>
+            </w:r>
+          </w:p>
+        </w:tc>
+        <w:tc>
+          <w:tcPr>
+            <w:tcW w:w="1006" w:type="dxa"/>
+          </w:tcPr>
+          <w:p>
+            <w:pPr>
+              <w:pStyle w:val="BodyText"/>
+              <w:spacing w:line="360" w:lineRule="auto"/>
+              <w:jc w:val="center"/>
+              <w:rPr>
+                <w:rFonts w:cs="Arial"/>
+              </w:rPr>
+            </w:pPr>
+            <w:r>
+              <w:rPr>
+                <w:rFonts w:ascii="Cambria Math" w:hAnsi="Cambria Math" w:cs="Cambria Math"/>
+              </w:rPr>
+              <w:t>𝜺</w:t>
+            </w:r>
+          </w:p>
+        </w:tc>
+        <w:tc>
+          <w:tcPr>
+            <w:tcW w:w="1006" w:type="dxa"/>
+          </w:tcPr>
+          <w:p>
+            <w:pPr>
+              <w:pStyle w:val="BodyText"/>
+              <w:spacing w:line="360" w:lineRule="auto"/>
+              <w:jc w:val="center"/>
+              <w:rPr>
+                <w:rFonts w:cs="Arial"/>
+              </w:rPr>
+            </w:pPr>
+            <w:r>
+              <w:rPr>
+                <w:rFonts w:cs="Arial"/>
+              </w:rPr>
+              <w:t>I</w:t>
+            </w:r>
+          </w:p>
+        </w:tc>
+        <w:tc>
+          <w:tcPr>
+            <w:tcW w:w="1044" w:type="dxa"/>
+          </w:tcPr>
+          <w:p>
+            <w:pPr>
+              <w:pStyle w:val="BodyText"/>
+              <w:spacing w:line="360" w:lineRule="auto"/>
+              <w:jc w:val="center"/>
+              <w:rPr>
+                <w:rFonts w:cs="Arial"/>
+                <w:vertAlign w:val="subscript"/>
+              </w:rPr>
+            </w:pPr>
+            <w:r>
+              <w:rPr>
+                <w:rFonts w:cs="Arial"/>
+              </w:rPr>
+              <w:t>S</w:t>
+            </w:r>
+            <w:r>
+              <w:rPr>
+                <w:rFonts w:cs="Arial"/>
+                <w:vertAlign w:val="subscript"/>
+              </w:rPr>
+              <w:t>in</w:t>
+            </w:r>
+          </w:p>
+        </w:tc>
+        <w:tc>
+          <w:tcPr>
+            <w:tcW w:w="1134" w:type="dxa"/>
+          </w:tcPr>
+          <w:p>
+            <w:pPr>
+              <w:pStyle w:val="BodyText"/>
+              <w:spacing w:line="360" w:lineRule="auto"/>
+              <w:jc w:val="center"/>
+              <w:rPr>
+                <w:rFonts w:cs="Arial"/>
+                <w:vertAlign w:val="subscript"/>
+              </w:rPr>
+            </w:pPr>
+            <w:r>
+              <w:rPr>
+                <w:rFonts w:cs="Arial"/>
+              </w:rPr>
+              <w:t>S</w:t>
+            </w:r>
+            <w:r>
+              <w:rPr>
+                <w:rFonts w:cs="Arial"/>
+                <w:vertAlign w:val="subscript"/>
+              </w:rPr>
+              <w:t>re</w:t>
+            </w:r>
+          </w:p>
+        </w:tc>
+        <w:tc>
+          <w:tcPr>
+            <w:tcW w:w="843" w:type="dxa"/>
+          </w:tcPr>
+          <w:p>
+            <w:pPr>
+              <w:pStyle w:val="BodyText"/>
+              <w:spacing w:line="360" w:lineRule="auto"/>
+              <w:jc w:val="center"/>
+              <w:rPr>
+                <w:rFonts w:cs="Arial"/>
+              </w:rPr>
+            </w:pPr>
+            <w:r>
+              <w:rPr>
+                <w:rFonts w:cs="Arial"/>
+              </w:rPr>
+              <w:t>T</w:t>
+            </w:r>
+          </w:p>
+        </w:tc>
+        <w:tc>
+          <w:tcPr>
+            <w:tcW w:w="1007" w:type="dxa"/>
+          </w:tcPr>
+          <w:p>
+            <w:pPr>
+              <w:pStyle w:val="BodyText"/>
+              <w:spacing w:line="360" w:lineRule="auto"/>
+              <w:jc w:val="center"/>
+              <w:rPr>
+                <w:rFonts w:cs="Arial"/>
+              </w:rPr>
+            </w:pPr>
+            <w:r>
+              <w:rPr>
+                <w:rFonts w:cs="Arial"/>
+              </w:rPr>
+              <w:t>M</w:t>
+            </w:r>
+          </w:p>
+        </w:tc>
+      </w:tr>
+      <w:tr>
+        <w:trPr>
+          <w:trHeight w:val="534"/>
+          <w:jc w:val="center"/>
+        </w:trPr>
+        <w:tc>
+          <w:tcPr>
+            <w:tcW w:w="1006" w:type="dxa"/>
+          </w:tcPr>
+          <w:p>
+            <w:pPr>
+              <w:pStyle w:val="BodyText"/>
+              <w:spacing w:line="360" w:lineRule="auto"/>
+              <w:rPr>
+                <w:rFonts w:cs="Arial"/>
+              </w:rPr>
+            </w:pPr>
+            <w:r>
+              <w:rPr>
+                <w:rFonts w:cs="Arial"/>
+              </w:rPr>
+              <w:t>500</w:t>
+            </w:r>
+          </w:p>
+        </w:tc>
+        <w:tc>
+          <w:tcPr>
+            <w:tcW w:w="1007" w:type="dxa"/>
+          </w:tcPr>
+          <w:p>
+            <w:pPr>
+              <w:pStyle w:val="BodyText"/>
+              <w:spacing w:line="360" w:lineRule="auto"/>
+              <w:rPr>
+                <w:rFonts w:cs="Arial"/>
+              </w:rPr>
+            </w:pPr>
+            <w:r>
+              <w:rPr>
+                <w:rFonts w:cs="Arial"/>
+              </w:rPr>
+              <w:t>60</w:t>
+            </w:r>
+          </w:p>
+        </w:tc>
+        <w:tc>
+          <w:tcPr>
+            <w:tcW w:w="1007" w:type="dxa"/>
+          </w:tcPr>
+          <w:p>
+            <w:pPr>
+              <w:pStyle w:val="BodyText"/>
+              <w:spacing w:line="360" w:lineRule="auto"/>
+              <w:rPr>
+                <w:rFonts w:cs="Arial"/>
+              </w:rPr>
+            </w:pPr>
+            <w:r>
+              <w:rPr>
+                <w:rFonts w:cs="Arial"/>
+              </w:rPr>
+              <w:t>50</w:t>
+            </w:r>
+          </w:p>
+        </w:tc>
+        <w:tc>
+          <w:tcPr>
+            <w:tcW w:w="1007" w:type="dxa"/>
+          </w:tcPr>
+          <w:p>
+            <w:pPr>
+              <w:pStyle w:val="BodyText"/>
+              <w:spacing w:line="360" w:lineRule="auto"/>
+              <w:rPr>
+                <w:rFonts w:cs="Arial"/>
+              </w:rPr>
+            </w:pPr>
+            <w:r>
+              <w:rPr>
+                <w:rFonts w:cs="Arial"/>
+              </w:rPr>
+              <w:t>6</w:t>
+            </w:r>
+          </w:p>
+        </w:tc>
+        <w:tc>
+          <w:tcPr>
+            <w:tcW w:w="1006" w:type="dxa"/>
+          </w:tcPr>
+          <w:p>
+            <w:pPr>
+              <w:pStyle w:val="BodyText"/>
+              <w:spacing w:line="360" w:lineRule="auto"/>
+              <w:rPr>
+                <w:rFonts w:cs="Arial"/>
+              </w:rPr>
+            </w:pPr>
+            <w:r>
+              <w:rPr>
+                <w:rFonts w:cs="Arial"/>
+              </w:rPr>
+              <w:t>5%</w:t>
+            </w:r>
+          </w:p>
+        </w:tc>
+        <w:tc>
+          <w:tcPr>
+            <w:tcW w:w="1006" w:type="dxa"/>
+          </w:tcPr>
+          <w:p>
+            <w:pPr>
+              <w:pStyle w:val="BodyText"/>
+              <w:spacing w:line="360" w:lineRule="auto"/>
+              <w:rPr>
+                <w:rFonts w:cs="Arial"/>
+              </w:rPr>
+            </w:pPr>
+            <w:r>
+              <w:rPr>
+                <w:rFonts w:cs="Arial"/>
+              </w:rPr>
+              <w:t>5</w:t>
+            </w:r>
+          </w:p>
+        </w:tc>
+        <w:tc>
+          <w:tcPr>
+            <w:tcW w:w="1044" w:type="dxa"/>
+          </w:tcPr>
+          <w:p>
+            <w:pPr>
+              <w:pStyle w:val="BodyText"/>
+              <w:spacing w:line="360" w:lineRule="auto"/>
+              <w:rPr>
+                <w:rFonts w:cs="Arial"/>
+              </w:rPr>
+            </w:pPr>
+            <w:r>
+              <w:rPr>
+                <w:rFonts w:cs="Arial"/>
+              </w:rPr>
+              <w:t>3010</w:t>
+            </w:r>
+          </w:p>
+        </w:tc>
+        <w:tc>
+          <w:tcPr>
+            <w:tcW w:w="1134" w:type="dxa"/>
+          </w:tcPr>
+          <w:p>
+            <w:pPr>
+              <w:pStyle w:val="BodyText"/>
+              <w:spacing w:line="360" w:lineRule="auto"/>
+              <w:rPr>
+                <w:rFonts w:cs="Arial"/>
+              </w:rPr>
+            </w:pPr>
+            <w:r>
+              <w:rPr>
+                <w:rFonts w:cs="Arial"/>
+              </w:rPr>
+              <w:t>2870</w:t>
+            </w:r>
+          </w:p>
+        </w:tc>
+        <w:tc>
+          <w:tcPr>
+            <w:tcW w:w="843" w:type="dxa"/>
+          </w:tcPr>
+          <w:p>
+            <w:pPr>
+              <w:pStyle w:val="BodyText"/>
+              <w:spacing w:line="360" w:lineRule="auto"/>
+              <w:rPr>
+                <w:rFonts w:cs="Arial"/>
+              </w:rPr>
+            </w:pPr>
+            <w:r>
+              <w:rPr>
+                <w:rFonts w:cs="Arial"/>
+              </w:rPr>
+              <w:t>0.10</w:t>
+            </w:r>
+          </w:p>
+        </w:tc>
+        <w:tc>
+          <w:tcPr>
+            <w:tcW w:w="1007" w:type="dxa"/>
+          </w:tcPr>
+          <w:p>
+            <w:pPr>
+              <w:pStyle w:val="BodyText"/>
+              <w:spacing w:line="360" w:lineRule="auto"/>
+              <w:rPr>
+                <w:rFonts w:cs="Arial"/>
+              </w:rPr>
+            </w:pPr>
+            <w:r>
+              <w:rPr>
+                <w:rFonts w:cs="Arial"/>
+              </w:rPr>
+              <w:t>4892</w:t>
+            </w:r>
+          </w:p>
+        </w:tc>
+      </w:tr>
+      <w:tr>
+        <w:trPr>
+          <w:trHeight w:val="534"/>
+          <w:jc w:val="center"/>
+        </w:trPr>
+        <w:tc>
+          <w:tcPr>
+            <w:tcW w:w="1006" w:type="dxa"/>
+          </w:tcPr>
+          <w:p>
+            <w:pPr>
+              <w:pStyle w:val="BodyText"/>
+              <w:spacing w:line="360" w:lineRule="auto"/>
+              <w:rPr>
+                <w:rFonts w:cs="Arial"/>
+              </w:rPr>
+            </w:pPr>
+            <w:r>
+              <w:rPr>
+                <w:rFonts w:cs="Arial"/>
+              </w:rPr>
+              <w:t>1k</w:t>
+            </w:r>
+          </w:p>
+        </w:tc>
+        <w:tc>
+          <w:tcPr>
+            <w:tcW w:w="1007" w:type="dxa"/>
+          </w:tcPr>
+          <w:p>
+            <w:pPr>
+              <w:pStyle w:val="BodyText"/>
+              <w:spacing w:line="360" w:lineRule="auto"/>
+              <w:rPr>
+                <w:rFonts w:cs="Arial"/>
+              </w:rPr>
+            </w:pPr>
+            <w:r>
+              <w:rPr>
+                <w:rFonts w:cs="Arial"/>
+              </w:rPr>
+              <w:t>60</w:t>
+            </w:r>
+          </w:p>
+        </w:tc>
+        <w:tc>
+          <w:tcPr>
+            <w:tcW w:w="1007" w:type="dxa"/>
+          </w:tcPr>
+          <w:p>
+            <w:pPr>
+              <w:pStyle w:val="BodyText"/>
+              <w:spacing w:line="360" w:lineRule="auto"/>
+              <w:rPr>
+                <w:rFonts w:cs="Arial"/>
+              </w:rPr>
+            </w:pPr>
+            <w:r>
+              <w:rPr>
+                <w:rFonts w:cs="Arial"/>
+              </w:rPr>
+              <w:t>100</w:t>
+            </w:r>
+          </w:p>
+        </w:tc>
+        <w:tc>
+          <w:tcPr>
+            <w:tcW w:w="1007" w:type="dxa"/>
+          </w:tcPr>
+          <w:p>
+            <w:pPr>
+              <w:pStyle w:val="BodyText"/>
+              <w:spacing w:line="360" w:lineRule="auto"/>
+              <w:rPr>
+                <w:rFonts w:cs="Arial"/>
+              </w:rPr>
+            </w:pPr>
+            <w:r>
+              <w:rPr>
+                <w:rFonts w:cs="Arial"/>
+              </w:rPr>
+              <w:t>6</w:t>
+            </w:r>
+          </w:p>
+        </w:tc>
+        <w:tc>
+          <w:tcPr>
+            <w:tcW w:w="1006" w:type="dxa"/>
+          </w:tcPr>
+          <w:p>
+            <w:pPr>
+              <w:pStyle w:val="BodyText"/>
+              <w:spacing w:line="360" w:lineRule="auto"/>
+              <w:rPr>
+                <w:rFonts w:cs="Arial"/>
+              </w:rPr>
+            </w:pPr>
+            <w:r>
+              <w:rPr>
+                <w:rFonts w:cs="Arial"/>
+              </w:rPr>
+              <w:t>5%</w:t>
+            </w:r>
+          </w:p>
+        </w:tc>
+        <w:tc>
+          <w:tcPr>
+            <w:tcW w:w="1006" w:type="dxa"/>
+          </w:tcPr>
+          <w:p>
+            <w:pPr>
+              <w:pStyle w:val="BodyText"/>
+              <w:spacing w:line="360" w:lineRule="auto"/>
+              <w:rPr>
+                <w:rFonts w:cs="Arial"/>
+              </w:rPr>
+            </w:pPr>
+            <w:r>
+              <w:rPr>
+                <w:rFonts w:cs="Arial"/>
+              </w:rPr>
+              <w:t>5</w:t>
+            </w:r>
+          </w:p>
+        </w:tc>
+        <w:tc>
+          <w:tcPr>
+            <w:tcW w:w="1044" w:type="dxa"/>
+          </w:tcPr>
+          <w:p>
+            <w:pPr>
+              <w:pStyle w:val="BodyText"/>
+              <w:spacing w:line="360" w:lineRule="auto"/>
+              <w:rPr>
+                <w:rFonts w:cs="Arial"/>
+              </w:rPr>
+            </w:pPr>
+            <w:r>
+              <w:rPr>
+                <w:rFonts w:cs="Arial"/>
+              </w:rPr>
+              <w:t>2007</w:t>
+            </w:r>
+          </w:p>
+        </w:tc>
+        <w:tc>
+          <w:tcPr>
+            <w:tcW w:w="1134" w:type="dxa"/>
+          </w:tcPr>
+          <w:p>
+            <w:pPr>
+              <w:pStyle w:val="BodyText"/>
+              <w:spacing w:line="360" w:lineRule="auto"/>
+              <w:rPr>
+                <w:rFonts w:cs="Arial"/>
+              </w:rPr>
+            </w:pPr>
+            <w:r>
+              <w:rPr>
+                <w:rFonts w:cs="Arial"/>
+              </w:rPr>
+              <w:t>1673</w:t>
+            </w:r>
+          </w:p>
+        </w:tc>
+        <w:tc>
+          <w:tcPr>
+            <w:tcW w:w="843" w:type="dxa"/>
+          </w:tcPr>
+          <w:p>
+            <w:pPr>
+              <w:pStyle w:val="BodyText"/>
+              <w:spacing w:line="360" w:lineRule="auto"/>
+              <w:rPr>
+                <w:rFonts w:cs="Arial"/>
+              </w:rPr>
+            </w:pPr>
+            <w:r>
+              <w:rPr>
+                <w:rFonts w:cs="Arial"/>
+              </w:rPr>
+              <w:t>0.07</w:t>
+            </w:r>
+          </w:p>
+        </w:tc>
+        <w:tc>
+          <w:tcPr>
+            <w:tcW w:w="1007" w:type="dxa"/>
+          </w:tcPr>
+          <w:p>
+            <w:pPr>
+              <w:pStyle w:val="BodyText"/>
+              <w:spacing w:line="360" w:lineRule="auto"/>
+              <w:rPr>
+                <w:rFonts w:cs="Arial"/>
+              </w:rPr>
+            </w:pPr>
+            <w:r>
+              <w:rPr>
+                <w:rFonts w:cs="Arial"/>
+              </w:rPr>
+              <w:t>4892</w:t>
+            </w:r>
+          </w:p>
+        </w:tc>
+      </w:tr>
+      <w:tr>
+        <w:trPr>
+          <w:trHeight w:val="534"/>
+          <w:jc w:val="center"/>
+        </w:trPr>
+        <w:tc>
+          <w:tcPr>
+            <w:tcW w:w="1006" w:type="dxa"/>
+          </w:tcPr>
+          <w:p>
+            <w:pPr>
+              <w:pStyle w:val="BodyText"/>
+              <w:spacing w:line="360" w:lineRule="auto"/>
+              <w:rPr>
+                <w:rFonts w:cs="Arial"/>
+              </w:rPr>
+            </w:pPr>
+            <w:r>
+              <w:rPr>
+                <w:rFonts w:cs="Arial"/>
+              </w:rPr>
+              <w:t>2k</w:t>
+            </w:r>
+          </w:p>
+        </w:tc>
+        <w:tc>
+          <w:tcPr>
+            <w:tcW w:w="1007" w:type="dxa"/>
+          </w:tcPr>
+          <w:p>
+            <w:pPr>
+              <w:pStyle w:val="BodyText"/>
+              <w:spacing w:line="360" w:lineRule="auto"/>
+              <w:rPr>
+                <w:rFonts w:cs="Arial"/>
+              </w:rPr>
+            </w:pPr>
+            <w:r>
+              <w:rPr>
+                <w:rFonts w:cs="Arial"/>
+              </w:rPr>
+              <w:t>100</w:t>
+            </w:r>
+          </w:p>
+        </w:tc>
+        <w:tc>
+          <w:tcPr>
+            <w:tcW w:w="1007" w:type="dxa"/>
+          </w:tcPr>
+          <w:p>
+            <w:pPr>
+              <w:pStyle w:val="BodyText"/>
+              <w:spacing w:line="360" w:lineRule="auto"/>
+              <w:rPr>
+                <w:rFonts w:cs="Arial"/>
+              </w:rPr>
+            </w:pPr>
+            <w:r>
+              <w:rPr>
+                <w:rFonts w:cs="Arial"/>
+              </w:rPr>
+              <w:t>200</w:t>
+            </w:r>
+          </w:p>
+        </w:tc>
+        <w:tc>
+          <w:tcPr>
+            <w:tcW w:w="1007" w:type="dxa"/>
+          </w:tcPr>
+          <w:p>
+            <w:pPr>
+              <w:pStyle w:val="BodyText"/>
+              <w:spacing w:line="360" w:lineRule="auto"/>
+              <w:rPr>
+                <w:rFonts w:cs="Arial"/>
+              </w:rPr>
+            </w:pPr>
+            <w:r>
+              <w:rPr>
+                <w:rFonts w:cs="Arial"/>
+              </w:rPr>
+              <w:t>10</w:t>
+            </w:r>
+          </w:p>
+        </w:tc>
+        <w:tc>
+          <w:tcPr>
+            <w:tcW w:w="1006" w:type="dxa"/>
+          </w:tcPr>
+          <w:p>
+            <w:pPr>
+              <w:pStyle w:val="BodyText"/>
+              <w:spacing w:line="360" w:lineRule="auto"/>
+              <w:rPr>
+                <w:rFonts w:cs="Arial"/>
+              </w:rPr>
+            </w:pPr>
+            <w:r>
+              <w:rPr>
+                <w:rFonts w:cs="Arial"/>
+              </w:rPr>
+              <w:t>5%</w:t>
+            </w:r>
+          </w:p>
+        </w:tc>
+        <w:tc>
+          <w:tcPr>
+            <w:tcW w:w="1006" w:type="dxa"/>
+          </w:tcPr>
+          <w:p>
+            <w:pPr>
+              <w:pStyle w:val="BodyText"/>
+              <w:spacing w:line="360" w:lineRule="auto"/>
+              <w:rPr>
+                <w:rFonts w:cs="Arial"/>
+              </w:rPr>
+            </w:pPr>
+            <w:r>
+              <w:rPr>
+                <w:rFonts w:cs="Arial"/>
+              </w:rPr>
+              <w:t>5</w:t>
+            </w:r>
+          </w:p>
+        </w:tc>
+        <w:tc>
+          <w:tcPr>
+            <w:tcW w:w="1044" w:type="dxa"/>
+          </w:tcPr>
+          <w:p>
+            <w:pPr>
+              <w:pStyle w:val="BodyText"/>
+              <w:spacing w:line="360" w:lineRule="auto"/>
+              <w:rPr>
+                <w:rFonts w:cs="Arial"/>
+              </w:rPr>
+            </w:pPr>
+            <w:r>
+              <w:rPr>
+                <w:rFonts w:cs="Arial"/>
+              </w:rPr>
+              <w:t>4839</w:t>
+            </w:r>
+          </w:p>
+        </w:tc>
+        <w:tc>
+          <w:tcPr>
+            <w:tcW w:w="1134" w:type="dxa"/>
+          </w:tcPr>
+          <w:p>
+            <w:pPr>
+              <w:pStyle w:val="BodyText"/>
+              <w:spacing w:line="360" w:lineRule="auto"/>
+              <w:rPr>
+                <w:rFonts w:cs="Arial"/>
+              </w:rPr>
+            </w:pPr>
+            <w:r>
+              <w:rPr>
+                <w:rFonts w:cs="Arial"/>
+              </w:rPr>
+              <w:t>2880</w:t>
+            </w:r>
+          </w:p>
+        </w:tc>
+        <w:tc>
+          <w:tcPr>
+            <w:tcW w:w="843" w:type="dxa"/>
+          </w:tcPr>
+          <w:p>
+            <w:pPr>
+              <w:pStyle w:val="BodyText"/>
+              <w:spacing w:line="360" w:lineRule="auto"/>
+              <w:rPr>
+                <w:rFonts w:cs="Arial"/>
+              </w:rPr>
+            </w:pPr>
+            <w:r>
+              <w:rPr>
+                <w:rFonts w:cs="Arial"/>
+              </w:rPr>
+              <w:t>0.27</w:t>
+            </w:r>
+          </w:p>
+        </w:tc>
+        <w:tc>
+          <w:tcPr>
+            <w:tcW w:w="1007" w:type="dxa"/>
+          </w:tcPr>
+          <w:p>
+            <w:pPr>
+              <w:pStyle w:val="BodyText"/>
+              <w:spacing w:line="360" w:lineRule="auto"/>
+              <w:rPr>
+                <w:rFonts w:cs="Arial"/>
+              </w:rPr>
+            </w:pPr>
+            <w:r>
+              <w:rPr>
+                <w:rFonts w:cs="Arial"/>
+              </w:rPr>
+              <w:t>4864</w:t>
+            </w:r>
+          </w:p>
+        </w:tc>
+      </w:tr>
+      <w:tr>
+        <w:trPr>
+          <w:trHeight w:val="534"/>
+          <w:jc w:val="center"/>
+        </w:trPr>
+        <w:tc>
+          <w:tcPr>
+            <w:tcW w:w="1006" w:type="dxa"/>
+          </w:tcPr>
+          <w:p>
+            <w:pPr>
+              <w:pStyle w:val="BodyText"/>
+              <w:spacing w:line="360" w:lineRule="auto"/>
+              <w:rPr>
+                <w:rFonts w:cs="Arial"/>
+              </w:rPr>
+            </w:pPr>
+            <w:r>
+              <w:rPr>
+                <w:rFonts w:cs="Arial"/>
+              </w:rPr>
+              <w:t>5k</w:t>
+            </w:r>
+          </w:p>
+        </w:tc>
+        <w:tc>
+          <w:tcPr>
+            <w:tcW w:w="1007" w:type="dxa"/>
+          </w:tcPr>
+          <w:p>
+            <w:pPr>
+              <w:pStyle w:val="BodyText"/>
+              <w:spacing w:line="360" w:lineRule="auto"/>
+              <w:rPr>
+                <w:rFonts w:cs="Arial"/>
+              </w:rPr>
+            </w:pPr>
+            <w:r>
+              <w:rPr>
+                <w:rFonts w:cs="Arial"/>
+              </w:rPr>
+              <w:t>200</w:t>
+            </w:r>
+          </w:p>
+        </w:tc>
+        <w:tc>
+          <w:tcPr>
+            <w:tcW w:w="1007" w:type="dxa"/>
+          </w:tcPr>
+          <w:p>
+            <w:pPr>
+              <w:pStyle w:val="BodyText"/>
+              <w:spacing w:line="360" w:lineRule="auto"/>
+              <w:rPr>
+                <w:rFonts w:cs="Arial"/>
+              </w:rPr>
+            </w:pPr>
+            <w:r>
+              <w:rPr>
+                <w:rFonts w:cs="Arial"/>
+              </w:rPr>
+              <w:t>300</w:t>
+            </w:r>
+          </w:p>
+        </w:tc>
+        <w:tc>
+          <w:tcPr>
+            <w:tcW w:w="1007" w:type="dxa"/>
+          </w:tcPr>
+          <w:p>
+            <w:pPr>
+              <w:pStyle w:val="BodyText"/>
+              <w:spacing w:line="360" w:lineRule="auto"/>
+              <w:rPr>
+                <w:rFonts w:cs="Arial"/>
+              </w:rPr>
+            </w:pPr>
+            <w:r>
+              <w:rPr>
+                <w:rFonts w:cs="Arial"/>
+              </w:rPr>
+              <w:t>12</w:t>
+            </w:r>
+          </w:p>
+        </w:tc>
+        <w:tc>
+          <w:tcPr>
+            <w:tcW w:w="1006" w:type="dxa"/>
+          </w:tcPr>
+          <w:p>
+            <w:pPr>
+              <w:pStyle w:val="BodyText"/>
+              <w:spacing w:line="360" w:lineRule="auto"/>
+              <w:rPr>
+                <w:rFonts w:cs="Arial"/>
+              </w:rPr>
+            </w:pPr>
+            <w:r>
+              <w:rPr>
+                <w:rFonts w:cs="Arial"/>
+              </w:rPr>
+              <w:t>5%</w:t>
+            </w:r>
+          </w:p>
+        </w:tc>
+        <w:tc>
+          <w:tcPr>
+            <w:tcW w:w="1006" w:type="dxa"/>
+          </w:tcPr>
+          <w:p>
+            <w:pPr>
+              <w:pStyle w:val="BodyText"/>
+              <w:spacing w:line="360" w:lineRule="auto"/>
+              <w:rPr>
+                <w:rFonts w:cs="Arial"/>
+              </w:rPr>
+            </w:pPr>
+            <w:r>
+              <w:rPr>
+                <w:rFonts w:cs="Arial"/>
+              </w:rPr>
+              <w:t>5</w:t>
+            </w:r>
+          </w:p>
+        </w:tc>
+        <w:tc>
+          <w:tcPr>
+            <w:tcW w:w="1044" w:type="dxa"/>
+          </w:tcPr>
+          <w:p>
+            <w:pPr>
+              <w:pStyle w:val="BodyText"/>
+              <w:spacing w:line="360" w:lineRule="auto"/>
+              <w:rPr>
+                <w:rFonts w:cs="Arial"/>
+              </w:rPr>
+            </w:pPr>
+            <w:r>
+              <w:rPr>
+                <w:rFonts w:cs="Arial"/>
+              </w:rPr>
+              <w:t>14518</w:t>
+            </w:r>
+          </w:p>
+        </w:tc>
+        <w:tc>
+          <w:tcPr>
+            <w:tcW w:w="1134" w:type="dxa"/>
+          </w:tcPr>
+          <w:p>
+            <w:pPr>
+              <w:pStyle w:val="BodyText"/>
+              <w:spacing w:line="360" w:lineRule="auto"/>
+              <w:rPr>
+                <w:rFonts w:cs="Arial"/>
+              </w:rPr>
+            </w:pPr>
+            <w:r>
+              <w:rPr>
+                <w:rFonts w:cs="Arial"/>
+              </w:rPr>
+              <w:t>8594</w:t>
+            </w:r>
+          </w:p>
+        </w:tc>
+        <w:tc>
+          <w:tcPr>
+            <w:tcW w:w="843" w:type="dxa"/>
+          </w:tcPr>
+          <w:p>
+            <w:pPr>
+              <w:pStyle w:val="BodyText"/>
+              <w:spacing w:line="360" w:lineRule="auto"/>
+              <w:rPr>
+                <w:rFonts w:cs="Arial"/>
+              </w:rPr>
+            </w:pPr>
+            <w:r>
+              <w:rPr>
+                <w:rFonts w:cs="Arial"/>
+              </w:rPr>
+              <w:t>1.07</w:t>
+            </w:r>
+          </w:p>
+        </w:tc>
+        <w:tc>
+          <w:tcPr>
+            <w:tcW w:w="1007" w:type="dxa"/>
+          </w:tcPr>
+          <w:p>
+            <w:pPr>
+              <w:pStyle w:val="BodyText"/>
+              <w:spacing w:line="360" w:lineRule="auto"/>
+              <w:rPr>
+                <w:rFonts w:cs="Arial"/>
+              </w:rPr>
+            </w:pPr>
+            <w:r>
+              <w:rPr>
+                <w:rFonts w:cs="Arial"/>
+              </w:rPr>
+              <w:t>5404</w:t>
+            </w:r>
+          </w:p>
+        </w:tc>
+      </w:tr>
+      <w:tr>
+        <w:trPr>
+          <w:trHeight w:val="534"/>
+          <w:jc w:val="center"/>
+        </w:trPr>
+        <w:tc>
+          <w:tcPr>
+            <w:tcW w:w="1006" w:type="dxa"/>
+          </w:tcPr>
+          <w:p>
+            <w:pPr>
+              <w:pStyle w:val="BodyText"/>
+              <w:spacing w:line="360" w:lineRule="auto"/>
+              <w:rPr>
+                <w:rFonts w:cs="Arial"/>
+              </w:rPr>
+            </w:pPr>
+            <w:r>
+              <w:rPr>
+                <w:rFonts w:cs="Arial"/>
+              </w:rPr>
+              <w:t>10k</w:t>
+            </w:r>
+          </w:p>
+        </w:tc>
+        <w:tc>
+          <w:tcPr>
+            <w:tcW w:w="1007" w:type="dxa"/>
+          </w:tcPr>
+          <w:p>
+            <w:pPr>
+              <w:pStyle w:val="BodyText"/>
+              <w:spacing w:line="360" w:lineRule="auto"/>
+              <w:rPr>
+                <w:rFonts w:cs="Arial"/>
+              </w:rPr>
+            </w:pPr>
+            <w:r>
+              <w:rPr>
+                <w:rFonts w:cs="Arial"/>
+              </w:rPr>
+              <w:t>400</w:t>
+            </w:r>
+          </w:p>
+        </w:tc>
+        <w:tc>
+          <w:tcPr>
+            <w:tcW w:w="1007" w:type="dxa"/>
+          </w:tcPr>
+          <w:p>
+            <w:pPr>
+              <w:pStyle w:val="BodyText"/>
+              <w:spacing w:line="360" w:lineRule="auto"/>
+              <w:rPr>
+                <w:rFonts w:cs="Arial"/>
+              </w:rPr>
+            </w:pPr>
+            <w:r>
+              <w:rPr>
+                <w:rFonts w:cs="Arial"/>
+              </w:rPr>
+              <w:t>200</w:t>
+            </w:r>
+          </w:p>
+        </w:tc>
+        <w:tc>
+          <w:tcPr>
+            <w:tcW w:w="1007" w:type="dxa"/>
+          </w:tcPr>
+          <w:p>
+            <w:pPr>
+              <w:pStyle w:val="BodyText"/>
+              <w:spacing w:line="360" w:lineRule="auto"/>
+              <w:rPr>
+                <w:rFonts w:cs="Arial"/>
+              </w:rPr>
+            </w:pPr>
+            <w:r>
+              <w:rPr>
+                <w:rFonts w:cs="Arial"/>
+              </w:rPr>
+              <w:t>12</w:t>
+            </w:r>
+          </w:p>
+        </w:tc>
+        <w:tc>
+          <w:tcPr>
+            <w:tcW w:w="1006" w:type="dxa"/>
+          </w:tcPr>
+          <w:p>
+            <w:pPr>
+              <w:pStyle w:val="BodyText"/>
+              <w:spacing w:line="360" w:lineRule="auto"/>
+              <w:rPr>
+                <w:rFonts w:cs="Arial"/>
+              </w:rPr>
+            </w:pPr>
+            <w:r>
+              <w:rPr>
+                <w:rFonts w:cs="Arial"/>
+              </w:rPr>
+              <w:t>5%</w:t>
+            </w:r>
+          </w:p>
+        </w:tc>
+        <w:tc>
+          <w:tcPr>
+            <w:tcW w:w="1006" w:type="dxa"/>
+          </w:tcPr>
+          <w:p>
+            <w:pPr>
+              <w:pStyle w:val="BodyText"/>
+              <w:spacing w:line="360" w:lineRule="auto"/>
+              <w:rPr>
+                <w:rFonts w:cs="Arial"/>
+              </w:rPr>
+            </w:pPr>
+            <w:r>
+              <w:rPr>
+                <w:rFonts w:cs="Arial"/>
+              </w:rPr>
+              <w:t>5</w:t>
+            </w:r>
+          </w:p>
+        </w:tc>
+        <w:tc>
+          <w:tcPr>
+            <w:tcW w:w="1044" w:type="dxa"/>
+          </w:tcPr>
+          <w:p>
+            <w:pPr>
+              <w:pStyle w:val="BodyText"/>
+              <w:spacing w:line="360" w:lineRule="auto"/>
+              <w:rPr>
+                <w:rFonts w:cs="Arial"/>
+              </w:rPr>
+            </w:pPr>
+            <w:r>
+              <w:rPr>
+                <w:rFonts w:cs="Arial"/>
+              </w:rPr>
+              <w:t>29632</w:t>
+            </w:r>
+          </w:p>
+        </w:tc>
+        <w:tc>
+          <w:tcPr>
+            <w:tcW w:w="1134" w:type="dxa"/>
+          </w:tcPr>
+          <w:p>
+            <w:pPr>
+              <w:pStyle w:val="BodyText"/>
+              <w:spacing w:line="360" w:lineRule="auto"/>
+              <w:rPr>
+                <w:rFonts w:cs="Arial"/>
+              </w:rPr>
+            </w:pPr>
+            <w:r>
+              <w:rPr>
+                <w:rFonts w:cs="Arial"/>
+              </w:rPr>
+              <w:t>17935</w:t>
+            </w:r>
+          </w:p>
+        </w:tc>
+        <w:tc>
+          <w:tcPr>
+            <w:tcW w:w="843" w:type="dxa"/>
+          </w:tcPr>
+          <w:p>
+            <w:pPr>
+              <w:pStyle w:val="BodyText"/>
+              <w:spacing w:line="360" w:lineRule="auto"/>
+              <w:rPr>
+                <w:rFonts w:cs="Arial"/>
+              </w:rPr>
+            </w:pPr>
+            <w:r>
+              <w:rPr>
+                <w:rFonts w:cs="Arial"/>
+              </w:rPr>
+              <w:t>3.54</w:t>
+            </w:r>
+          </w:p>
+        </w:tc>
+        <w:tc>
+          <w:tcPr>
+            <w:tcW w:w="1007" w:type="dxa"/>
+          </w:tcPr>
+          <w:p>
+            <w:pPr>
+              <w:pStyle w:val="BodyText"/>
+              <w:spacing w:line="360" w:lineRule="auto"/>
+              <w:rPr>
+                <w:rFonts w:cs="Arial"/>
+              </w:rPr>
+            </w:pPr>
+            <w:r>
+              <w:rPr>
+                <w:rFonts w:cs="Arial"/>
+              </w:rPr>
+              <w:t>7340</w:t>
+            </w:r>
+          </w:p>
+        </w:tc>
+      </w:tr>
+      <w:tr>
+        <w:trPr>
+          <w:trHeight w:val="534"/>
+          <w:jc w:val="center"/>
+        </w:trPr>
+        <w:tc>
+          <w:tcPr>
+            <w:tcW w:w="1006" w:type="dxa"/>
+          </w:tcPr>
+          <w:p>
+            <w:pPr>
+              <w:pStyle w:val="BodyText"/>
+              <w:spacing w:line="360" w:lineRule="auto"/>
+              <w:rPr>
+                <w:rFonts w:cs="Arial"/>
+              </w:rPr>
+            </w:pPr>
+            <w:r>
+              <w:rPr>
+                <w:rFonts w:cs="Arial"/>
+              </w:rPr>
+              <w:t>20k</w:t>
+            </w:r>
+          </w:p>
+        </w:tc>
+        <w:tc>
+          <w:tcPr>
+            <w:tcW w:w="1007" w:type="dxa"/>
+          </w:tcPr>
+          <w:p>
+            <w:pPr>
+              <w:pStyle w:val="BodyText"/>
+              <w:spacing w:line="360" w:lineRule="auto"/>
+              <w:rPr>
+                <w:rFonts w:cs="Arial"/>
+              </w:rPr>
+            </w:pPr>
+            <w:r>
+              <w:rPr>
+                <w:rFonts w:cs="Arial"/>
+              </w:rPr>
+              <w:t>800</w:t>
+            </w:r>
+          </w:p>
+        </w:tc>
+        <w:tc>
+          <w:tcPr>
+            <w:tcW w:w="1007" w:type="dxa"/>
+          </w:tcPr>
+          <w:p>
+            <w:pPr>
+              <w:pStyle w:val="BodyText"/>
+              <w:spacing w:line="360" w:lineRule="auto"/>
+              <w:rPr>
+                <w:rFonts w:cs="Arial"/>
+              </w:rPr>
+            </w:pPr>
+            <w:r>
+              <w:rPr>
+                <w:rFonts w:cs="Arial"/>
+              </w:rPr>
+              <w:t>300</w:t>
+            </w:r>
+          </w:p>
+        </w:tc>
+        <w:tc>
+          <w:tcPr>
+            <w:tcW w:w="1007" w:type="dxa"/>
+          </w:tcPr>
+          <w:p>
+            <w:pPr>
+              <w:pStyle w:val="BodyText"/>
+              <w:spacing w:line="360" w:lineRule="auto"/>
+              <w:rPr>
+                <w:rFonts w:cs="Arial"/>
+              </w:rPr>
+            </w:pPr>
+            <w:r>
+              <w:rPr>
+                <w:rFonts w:cs="Arial"/>
+              </w:rPr>
+              <w:t>12</w:t>
+            </w:r>
+          </w:p>
+        </w:tc>
+        <w:tc>
+          <w:tcPr>
+            <w:tcW w:w="1006" w:type="dxa"/>
+          </w:tcPr>
+          <w:p>
+            <w:pPr>
+              <w:pStyle w:val="BodyText"/>
+              <w:spacing w:line="360" w:lineRule="auto"/>
+              <w:rPr>
+                <w:rFonts w:cs="Arial"/>
+              </w:rPr>
+            </w:pPr>
+            <w:r>
+              <w:rPr>
+                <w:rFonts w:cs="Arial"/>
+              </w:rPr>
+              <w:t>5%</w:t>
+            </w:r>
+          </w:p>
+        </w:tc>
+        <w:tc>
+          <w:tcPr>
+            <w:tcW w:w="1006" w:type="dxa"/>
+          </w:tcPr>
+          <w:p>
+            <w:pPr>
+              <w:pStyle w:val="BodyText"/>
+              <w:spacing w:line="360" w:lineRule="auto"/>
+              <w:rPr>
+                <w:rFonts w:cs="Arial"/>
+              </w:rPr>
+            </w:pPr>
+            <w:r>
+              <w:rPr>
+                <w:rFonts w:cs="Arial"/>
+              </w:rPr>
+              <w:t>5</w:t>
+            </w:r>
+          </w:p>
+        </w:tc>
+        <w:tc>
+          <w:tcPr>
+            <w:tcW w:w="1044" w:type="dxa"/>
+          </w:tcPr>
+          <w:p>
+            <w:pPr>
+              <w:pStyle w:val="BodyText"/>
+              <w:spacing w:line="360" w:lineRule="auto"/>
+              <w:rPr>
+                <w:rFonts w:cs="Arial"/>
+              </w:rPr>
+            </w:pPr>
+            <w:r>
+              <w:rPr>
+                <w:rFonts w:cs="Arial"/>
+              </w:rPr>
+              <w:t>59521</w:t>
+            </w:r>
+          </w:p>
+        </w:tc>
+        <w:tc>
+          <w:tcPr>
+            <w:tcW w:w="1134" w:type="dxa"/>
+          </w:tcPr>
+          <w:p>
+            <w:pPr>
+              <w:pStyle w:val="BodyText"/>
+              <w:spacing w:line="360" w:lineRule="auto"/>
+              <w:rPr>
+                <w:rFonts w:cs="Arial"/>
+              </w:rPr>
+            </w:pPr>
+            <w:r>
+              <w:rPr>
+                <w:rFonts w:cs="Arial"/>
+              </w:rPr>
+              <w:t>34150</w:t>
+            </w:r>
+          </w:p>
+        </w:tc>
+        <w:tc>
+          <w:tcPr>
+            <w:tcW w:w="843" w:type="dxa"/>
+          </w:tcPr>
+          <w:p>
+            <w:pPr>
+              <w:pStyle w:val="BodyText"/>
+              <w:spacing w:line="360" w:lineRule="auto"/>
+              <w:rPr>
+                <w:rFonts w:cs="Arial"/>
+              </w:rPr>
+            </w:pPr>
+            <w:r>
+              <w:rPr>
+                <w:rFonts w:cs="Arial"/>
+              </w:rPr>
+              <w:t>17.64</w:t>
+            </w:r>
+          </w:p>
+        </w:tc>
+        <w:tc>
+          <w:tcPr>
+            <w:tcW w:w="1007" w:type="dxa"/>
+          </w:tcPr>
+          <w:p>
+            <w:pPr>
+              <w:pStyle w:val="BodyText"/>
+              <w:spacing w:line="360" w:lineRule="auto"/>
+              <w:rPr>
+                <w:rFonts w:cs="Arial"/>
+              </w:rPr>
+            </w:pPr>
+            <w:r>
+              <w:rPr>
+                <w:rFonts w:cs="Arial"/>
+              </w:rPr>
+              <w:t>10852</w:t>
+            </w:r>
+          </w:p>
+        </w:tc>
+      </w:tr>
+      <w:tr>
+        <w:trPr>
+          <w:trHeight w:val="534"/>
+          <w:jc w:val="center"/>
+        </w:trPr>
+        <w:tc>
+          <w:tcPr>
+            <w:tcW w:w="1006" w:type="dxa"/>
+          </w:tcPr>
+          <w:p>
+            <w:pPr>
+              <w:pStyle w:val="BodyText"/>
+              <w:spacing w:line="360" w:lineRule="auto"/>
+              <w:rPr>
+                <w:rFonts w:cs="Arial"/>
+              </w:rPr>
+            </w:pPr>
+            <w:r>
+              <w:rPr>
+                <w:rFonts w:cs="Arial"/>
+              </w:rPr>
+              <w:t>50k</w:t>
+            </w:r>
+          </w:p>
+        </w:tc>
+        <w:tc>
+          <w:tcPr>
+            <w:tcW w:w="1007" w:type="dxa"/>
+          </w:tcPr>
+          <w:p>
+            <w:pPr>
+              <w:pStyle w:val="BodyText"/>
+              <w:spacing w:line="360" w:lineRule="auto"/>
+              <w:rPr>
+                <w:rFonts w:cs="Arial"/>
+              </w:rPr>
+            </w:pPr>
+            <w:r>
+              <w:rPr>
+                <w:rFonts w:cs="Arial"/>
+              </w:rPr>
+              <w:t>2k</w:t>
+            </w:r>
+          </w:p>
+        </w:tc>
+        <w:tc>
+          <w:tcPr>
+            <w:tcW w:w="1007" w:type="dxa"/>
+          </w:tcPr>
+          <w:p>
+            <w:pPr>
+              <w:pStyle w:val="BodyText"/>
+              <w:spacing w:line="360" w:lineRule="auto"/>
+              <w:rPr>
+                <w:rFonts w:cs="Arial"/>
+              </w:rPr>
+            </w:pPr>
+            <w:r>
+              <w:rPr>
+                <w:rFonts w:cs="Arial"/>
+              </w:rPr>
+              <w:t>300</w:t>
+            </w:r>
+          </w:p>
+        </w:tc>
+        <w:tc>
+          <w:tcPr>
+            <w:tcW w:w="1007" w:type="dxa"/>
+          </w:tcPr>
+          <w:p>
+            <w:pPr>
+              <w:pStyle w:val="BodyText"/>
+              <w:spacing w:line="360" w:lineRule="auto"/>
+              <w:rPr>
+                <w:rFonts w:cs="Arial"/>
+              </w:rPr>
+            </w:pPr>
+            <w:r>
+              <w:rPr>
+                <w:rFonts w:cs="Arial"/>
+              </w:rPr>
+              <w:t>12</w:t>
+            </w:r>
+          </w:p>
+        </w:tc>
+        <w:tc>
+          <w:tcPr>
+            <w:tcW w:w="1006" w:type="dxa"/>
+          </w:tcPr>
+          <w:p>
+            <w:pPr>
+              <w:pStyle w:val="BodyText"/>
+              <w:spacing w:line="360" w:lineRule="auto"/>
+              <w:rPr>
+                <w:rFonts w:cs="Arial"/>
+              </w:rPr>
+            </w:pPr>
+            <w:r>
+              <w:rPr>
+                <w:rFonts w:cs="Arial"/>
+              </w:rPr>
+              <w:t>5</w:t>
+            </w:r>
+            <w:r>
+              <w:rPr>
+                <w:rFonts w:cs="Arial"/>
+              </w:rPr>
+              <w:t>%</w:t>
+            </w:r>
+          </w:p>
+        </w:tc>
+        <w:tc>
+          <w:tcPr>
+            <w:tcW w:w="1006" w:type="dxa"/>
+          </w:tcPr>
+          <w:p>
+            <w:pPr>
+              <w:pStyle w:val="BodyText"/>
+              <w:spacing w:line="360" w:lineRule="auto"/>
+              <w:rPr>
+                <w:rFonts w:cs="Arial"/>
+              </w:rPr>
+            </w:pPr>
+            <w:r>
+              <w:rPr>
+                <w:rFonts w:cs="Arial"/>
+              </w:rPr>
+              <w:t>1</w:t>
+            </w:r>
+          </w:p>
+        </w:tc>
+        <w:tc>
+          <w:tcPr>
+            <w:tcW w:w="1044" w:type="dxa"/>
+          </w:tcPr>
+          <w:p>
+            <w:pPr>
+              <w:pStyle w:val="BodyText"/>
+              <w:spacing w:line="360" w:lineRule="auto"/>
+              <w:rPr>
+                <w:rFonts w:cs="Arial"/>
+              </w:rPr>
+            </w:pPr>
+            <w:r>
+              <w:rPr>
+                <w:rFonts w:cs="Arial"/>
+              </w:rPr>
+              <w:t>167918</w:t>
+            </w:r>
+          </w:p>
+        </w:tc>
+        <w:tc>
+          <w:tcPr>
+            <w:tcW w:w="1134" w:type="dxa"/>
+          </w:tcPr>
+          <w:p>
+            <w:pPr>
+              <w:pStyle w:val="BodyText"/>
+              <w:spacing w:line="360" w:lineRule="auto"/>
+              <w:rPr>
+                <w:rFonts w:cs="Arial"/>
+              </w:rPr>
+            </w:pPr>
+            <w:r>
+              <w:rPr>
+                <w:rFonts w:cs="Arial"/>
+              </w:rPr>
+              <w:t>130980</w:t>
+            </w:r>
+          </w:p>
+        </w:tc>
+        <w:tc>
+          <w:tcPr>
+            <w:tcW w:w="843" w:type="dxa"/>
+          </w:tcPr>
+          <w:p>
+            <w:pPr>
+              <w:pStyle w:val="BodyText"/>
+              <w:spacing w:line="360" w:lineRule="auto"/>
+              <w:rPr>
+                <w:rFonts w:cs="Arial"/>
+              </w:rPr>
+            </w:pPr>
+            <w:r>
+              <w:rPr>
+                <w:rFonts w:cs="Arial"/>
+              </w:rPr>
+              <w:t>21.17</w:t>
+            </w:r>
+          </w:p>
+        </w:tc>
+        <w:tc>
+          <w:tcPr>
+            <w:tcW w:w="1007" w:type="dxa"/>
+          </w:tcPr>
+          <w:p>
+            <w:pPr>
+              <w:pStyle w:val="BodyText"/>
+              <w:spacing w:line="360" w:lineRule="auto"/>
+              <w:rPr>
+                <w:rFonts w:cs="Arial"/>
+              </w:rPr>
+            </w:pPr>
+            <w:r>
+              <w:rPr>
+                <w:rFonts w:cs="Arial"/>
+              </w:rPr>
+              <w:t>15848</w:t>
+            </w:r>
+          </w:p>
+        </w:tc>
+      </w:tr>
+      <w:tr>
+        <w:trPr>
+          <w:trHeight w:val="534"/>
+          <w:jc w:val="center"/>
+        </w:trPr>
+        <w:tc>
+          <w:tcPr>
+            <w:tcW w:w="1006" w:type="dxa"/>
+          </w:tcPr>
+          <w:p>
+            <w:pPr>
+              <w:pStyle w:val="BodyText"/>
+              <w:spacing w:line="360" w:lineRule="auto"/>
+              <w:rPr>
+                <w:rFonts w:cs="Arial"/>
+              </w:rPr>
+            </w:pPr>
+            <w:r>
+              <w:rPr>
+                <w:rFonts w:cs="Arial"/>
+              </w:rPr>
+              <w:t>100k</w:t>
+            </w:r>
+          </w:p>
+        </w:tc>
+        <w:tc>
+          <w:tcPr>
+            <w:tcW w:w="1007" w:type="dxa"/>
+          </w:tcPr>
+          <w:p>
+            <w:pPr>
+              <w:pStyle w:val="BodyText"/>
+              <w:spacing w:line="360" w:lineRule="auto"/>
+              <w:rPr>
+                <w:rFonts w:cs="Arial"/>
+              </w:rPr>
+            </w:pPr>
+            <w:r>
+              <w:rPr>
+                <w:rFonts w:cs="Arial"/>
+              </w:rPr>
+              <w:t>3k</w:t>
+            </w:r>
+          </w:p>
+        </w:tc>
+        <w:tc>
+          <w:tcPr>
+            <w:tcW w:w="1007" w:type="dxa"/>
+          </w:tcPr>
+          <w:p>
+            <w:pPr>
+              <w:pStyle w:val="BodyText"/>
+              <w:spacing w:line="360" w:lineRule="auto"/>
+              <w:rPr>
+                <w:rFonts w:cs="Arial"/>
+              </w:rPr>
+            </w:pPr>
+            <w:r>
+              <w:rPr>
+                <w:rFonts w:cs="Arial"/>
+              </w:rPr>
+              <w:t>300</w:t>
+            </w:r>
+          </w:p>
+        </w:tc>
+        <w:tc>
+          <w:tcPr>
+            <w:tcW w:w="1007" w:type="dxa"/>
+          </w:tcPr>
+          <w:p>
+            <w:pPr>
+              <w:pStyle w:val="BodyText"/>
+              <w:spacing w:line="360" w:lineRule="auto"/>
+              <w:rPr>
+                <w:rFonts w:cs="Arial"/>
+              </w:rPr>
+            </w:pPr>
+            <w:r>
+              <w:rPr>
+                <w:rFonts w:cs="Arial"/>
+              </w:rPr>
+              <w:t>9</w:t>
+            </w:r>
+          </w:p>
+        </w:tc>
+        <w:tc>
+          <w:tcPr>
+            <w:tcW w:w="1006" w:type="dxa"/>
+          </w:tcPr>
+          <w:p>
+            <w:pPr>
+              <w:pStyle w:val="BodyText"/>
+              <w:spacing w:line="360" w:lineRule="auto"/>
+              <w:rPr>
+                <w:rFonts w:cs="Arial"/>
+              </w:rPr>
+            </w:pPr>
+            <w:r>
+              <w:rPr>
+                <w:rFonts w:cs="Arial"/>
+              </w:rPr>
+              <w:t>5</w:t>
+            </w:r>
+            <w:r>
+              <w:rPr>
+                <w:rFonts w:cs="Arial"/>
+              </w:rPr>
+              <w:t>%</w:t>
+            </w:r>
+          </w:p>
+        </w:tc>
+        <w:tc>
+          <w:tcPr>
+            <w:tcW w:w="1006" w:type="dxa"/>
+          </w:tcPr>
+          <w:p>
+            <w:pPr>
+              <w:pStyle w:val="BodyText"/>
+              <w:spacing w:line="360" w:lineRule="auto"/>
+              <w:rPr>
+                <w:rFonts w:cs="Arial"/>
+              </w:rPr>
+            </w:pPr>
+            <w:r>
+              <w:rPr>
+                <w:rFonts w:cs="Arial"/>
+              </w:rPr>
+              <w:t>1</w:t>
+            </w:r>
+          </w:p>
+        </w:tc>
+        <w:tc>
+          <w:tcPr>
+            <w:tcW w:w="1044" w:type="dxa"/>
+          </w:tcPr>
+          <w:p>
+            <w:pPr>
+              <w:pStyle w:val="BodyText"/>
+              <w:spacing w:line="360" w:lineRule="auto"/>
+              <w:rPr>
+                <w:rFonts w:cs="Arial"/>
+              </w:rPr>
+            </w:pPr>
+            <w:r>
+              <w:rPr>
+                <w:rFonts w:cs="Arial"/>
+              </w:rPr>
+              <w:t>273211</w:t>
+            </w:r>
+          </w:p>
+        </w:tc>
+        <w:tc>
+          <w:tcPr>
+            <w:tcW w:w="1134" w:type="dxa"/>
+          </w:tcPr>
+          <w:p>
+            <w:pPr>
+              <w:pStyle w:val="BodyText"/>
+              <w:spacing w:line="360" w:lineRule="auto"/>
+              <w:rPr>
+                <w:rFonts w:cs="Arial"/>
+              </w:rPr>
+            </w:pPr>
+            <w:r>
+              <w:rPr>
+                <w:rFonts w:cs="Arial"/>
+              </w:rPr>
+              <w:t>237877</w:t>
+            </w:r>
+          </w:p>
+        </w:tc>
+        <w:tc>
+          <w:tcPr>
+            <w:tcW w:w="843" w:type="dxa"/>
+          </w:tcPr>
+          <w:p>
+            <w:pPr>
+              <w:pStyle w:val="BodyText"/>
+              <w:spacing w:line="360" w:lineRule="auto"/>
+              <w:rPr>
+                <w:rFonts w:cs="Arial"/>
+              </w:rPr>
+            </w:pPr>
+            <w:r>
+              <w:rPr>
+                <w:rFonts w:cs="Arial"/>
+              </w:rPr>
+              <w:t>49.31</w:t>
+            </w:r>
+          </w:p>
+        </w:tc>
+        <w:tc>
+          <w:tcPr>
+            <w:tcW w:w="1007" w:type="dxa"/>
+          </w:tcPr>
+          <w:p>
+            <w:pPr>
+              <w:pStyle w:val="BodyText"/>
+              <w:spacing w:line="360" w:lineRule="auto"/>
+              <w:rPr>
+                <w:rFonts w:cs="Arial"/>
+              </w:rPr>
+            </w:pPr>
+            <w:r>
+              <w:rPr>
+                <w:rFonts w:cs="Arial"/>
+              </w:rPr>
+              <w:t>15468</w:t>
+            </w:r>
+          </w:p>
+        </w:tc>
+      </w:tr>
+    </w:tbl>
     <w:p>
       <w:pPr>
         <w:pStyle w:val="BodyText"/>
@@ -6257,58 +8435,8 @@
           <w:rFonts w:ascii="Times New Roman" w:hAnsi="Times New Roman"/>
         </w:rPr>
       </w:pPr>
-    </w:p>
-    <w:p>
-      <w:pPr>
-        <w:pStyle w:val="Heading2"/>
-        <w:numPr>
-          <w:ilvl w:val="1"/>
-          <w:numId w:val="9"/>
-        </w:numPr>
-      </w:pPr>
-      <w:bookmarkStart w:id="18" w:name="_Toc440466867"/>
-      <w:r>
-        <w:t>Vrijeme izvođenja</w:t>
-      </w:r>
-      <w:bookmarkEnd w:id="18"/>
-    </w:p>
-    <w:p>
-      <w:pPr>
-        <w:pStyle w:val="BodyText"/>
-        <w:spacing w:line="360" w:lineRule="auto"/>
-        <w:rPr>
-          <w:rFonts w:ascii="Times New Roman" w:hAnsi="Times New Roman"/>
-        </w:rPr>
-      </w:pPr>
-    </w:p>
-    <w:p>
-      <w:pPr>
-        <w:pStyle w:val="Heading2"/>
-        <w:numPr>
-          <w:ilvl w:val="1"/>
-          <w:numId w:val="9"/>
-        </w:numPr>
-      </w:pPr>
-      <w:bookmarkStart w:id="19" w:name="_Toc440466868"/>
-      <w:r>
-        <w:t>Količina zauzete memorije</w:t>
-      </w:r>
-      <w:bookmarkEnd w:id="19"/>
-    </w:p>
-    <w:p>
-      <w:pPr>
-        <w:pStyle w:val="BodyText"/>
-        <w:spacing w:line="360" w:lineRule="auto"/>
-        <w:rPr>
-          <w:rFonts w:ascii="Times New Roman" w:hAnsi="Times New Roman"/>
-        </w:rPr>
-      </w:pPr>
-      <w:r>
-        <w:rPr>
-          <w:rFonts w:ascii="Times New Roman" w:hAnsi="Times New Roman"/>
-        </w:rPr>
-        <w:t>kolicina memorije</w:t>
-      </w:r>
+      <w:bookmarkStart w:id="16" w:name="_GoBack"/>
+      <w:bookmarkEnd w:id="16"/>
     </w:p>
     <w:p>
       <w:pPr>
@@ -6317,19 +8445,11 @@
           <w:ilvl w:val="0"/>
           <w:numId w:val="9"/>
         </w:numPr>
-        <w:rPr>
-          <w:rFonts w:ascii="Times New Roman" w:hAnsi="Times New Roman"/>
-        </w:rPr>
-      </w:pPr>
-      <w:bookmarkStart w:id="20" w:name="_Toc440466869"/>
+      </w:pPr>
       <w:r>
         <w:lastRenderedPageBreak/>
-        <w:t>Zaključa</w:t>
-      </w:r>
-      <w:r>
-        <w:t>k</w:t>
-      </w:r>
-      <w:bookmarkEnd w:id="20"/>
+        <w:t>Zaključak</w:t>
+      </w:r>
     </w:p>
     <w:p>
       <w:pPr>
@@ -6339,11 +8459,96 @@
           <w:rFonts w:ascii="Times New Roman" w:hAnsi="Times New Roman"/>
         </w:rPr>
       </w:pPr>
-      <w:r>
-        <w:rPr>
-          <w:rFonts w:ascii="Times New Roman" w:hAnsi="Times New Roman"/>
-        </w:rPr>
-        <w:t>zakljucak</w:t>
+    </w:p>
+    <w:p>
+      <w:pPr>
+        <w:pStyle w:val="BodyText"/>
+        <w:spacing w:line="360" w:lineRule="auto"/>
+        <w:rPr>
+          <w:rFonts w:ascii="Times New Roman" w:hAnsi="Times New Roman"/>
+        </w:rPr>
+      </w:pPr>
+      <w:r>
+        <w:rPr>
+          <w:rFonts w:ascii="Times New Roman" w:hAnsi="Times New Roman"/>
+        </w:rPr>
+        <w:t>Tehnologija sekvenciranja gena se razvija sve brže i brže te je količina podataka koju je potrebno obraditi sve veća i veća. Kako bi svi ti podaci mogli klasificirati, uspoređivati, analizirati i koristiti u različite istraživačke svrhe, potrebno ih je efikasno obraditi. Kod podataka koji nastaju sekvenciranjem genoma efikasna obrada označava slaganje fragmenata u konsenzus koji se onda promatra kao (najvjerojatniji) niz koji odgovara početnom genomu.</w:t>
+      </w:r>
+    </w:p>
+    <w:p>
+      <w:pPr>
+        <w:pStyle w:val="BodyText"/>
+        <w:spacing w:line="360" w:lineRule="auto"/>
+        <w:rPr>
+          <w:rFonts w:ascii="Times New Roman" w:hAnsi="Times New Roman"/>
+        </w:rPr>
+      </w:pPr>
+      <w:r>
+        <w:rPr>
+          <w:rFonts w:ascii="Times New Roman" w:hAnsi="Times New Roman"/>
+        </w:rPr>
+        <w:t xml:space="preserve">Strategija u kojoj konsenzus izvodimo u dva odvojena koraka, prvo izvodeci grubo poravnavanje, koje zatim lokalno sređujemo, pokazala se </w:t>
+      </w:r>
+      <w:r>
+        <w:rPr>
+          <w:rFonts w:ascii="Times New Roman" w:hAnsi="Times New Roman"/>
+        </w:rPr>
+        <w:t>prilično dobrom. Round-robin strategija za lokalno poravnavanje također je, kao što rezultati pokazuju, efikasna i mogla bi se u praksi koristit.</w:t>
+      </w:r>
+    </w:p>
+    <w:p>
+      <w:pPr>
+        <w:pStyle w:val="BodyText"/>
+        <w:spacing w:line="360" w:lineRule="auto"/>
+        <w:rPr>
+          <w:rFonts w:ascii="Times New Roman" w:hAnsi="Times New Roman"/>
+        </w:rPr>
+      </w:pPr>
+      <w:r>
+        <w:rPr>
+          <w:rFonts w:ascii="Times New Roman" w:hAnsi="Times New Roman"/>
+        </w:rPr>
+        <w:t xml:space="preserve">Neke od naprednih mogućnosti koje bi se u algoritam mogle ugraditi svakako bi uključivale paralelizaciju procesa poravnavanja, zamjenu </w:t>
+      </w:r>
+      <w:r>
+        <w:rPr>
+          <w:rFonts w:ascii="Times New Roman" w:hAnsi="Times New Roman"/>
+        </w:rPr>
+        <w:t>Needleman–Wunschov</w:t>
+      </w:r>
+      <w:r>
+        <w:rPr>
+          <w:rFonts w:ascii="Times New Roman" w:hAnsi="Times New Roman"/>
+        </w:rPr>
+        <w:t>og algoritma nekim od naprednijih algoritama za poravnavanje, te ugrađivanje dodatnih funkcija za ocjenjivanje konsenzusa.</w:t>
+      </w:r>
+    </w:p>
+    <w:p>
+      <w:pPr>
+        <w:pStyle w:val="BodyText"/>
+        <w:spacing w:line="360" w:lineRule="auto"/>
+        <w:rPr>
+          <w:rFonts w:ascii="Times New Roman" w:hAnsi="Times New Roman"/>
+        </w:rPr>
+      </w:pPr>
+      <w:r>
+        <w:rPr>
+          <w:rFonts w:ascii="Times New Roman" w:hAnsi="Times New Roman"/>
+        </w:rPr>
+        <w:t xml:space="preserve">Također, mjenjanje funkcije cijene za </w:t>
+      </w:r>
+      <w:r>
+        <w:rPr>
+          <w:rFonts w:ascii="Times New Roman" w:hAnsi="Times New Roman"/>
+          <w:i/>
+        </w:rPr>
+        <w:t>indel</w:t>
+      </w:r>
+      <w:r>
+        <w:rPr>
+          <w:rFonts w:ascii="Times New Roman" w:hAnsi="Times New Roman"/>
+        </w:rPr>
+        <w:t xml:space="preserve"> kod poravnavanja doprinjela bi generiranju realnijih konsenzusa.</w:t>
       </w:r>
     </w:p>
     <w:p>
@@ -6354,12 +8559,12 @@
           <w:numId w:val="9"/>
         </w:numPr>
       </w:pPr>
-      <w:bookmarkStart w:id="21" w:name="_Toc440466870"/>
+      <w:bookmarkStart w:id="17" w:name="_Toc440466870"/>
       <w:r>
         <w:lastRenderedPageBreak/>
         <w:t>Literatura</w:t>
       </w:r>
-      <w:bookmarkEnd w:id="21"/>
+      <w:bookmarkEnd w:id="17"/>
     </w:p>
     <w:p>
       <w:pPr>
@@ -6373,7 +8578,103 @@
         <w:rPr>
           <w:rFonts w:ascii="Times New Roman" w:hAnsi="Times New Roman"/>
         </w:rPr>
-        <w:t xml:space="preserve"> [1] ReAligner: A Program for Refining DNA Sequence Multi-Alignments, E. L. Anson, E. W. Myers</w:t>
+        <w:t>[1</w:t>
+      </w:r>
+      <w:r>
+        <w:rPr>
+          <w:rFonts w:ascii="Times New Roman" w:hAnsi="Times New Roman"/>
+        </w:rPr>
+        <w:t>] ReAligner: A Program for Refining DNA Sequence Multi-Alignments, E. L. Anson, E. W. Myers</w:t>
+      </w:r>
+    </w:p>
+    <w:p>
+      <w:pPr>
+        <w:pStyle w:val="BodyText"/>
+        <w:spacing w:line="360" w:lineRule="auto"/>
+        <w:rPr>
+          <w:rFonts w:ascii="Times New Roman" w:hAnsi="Times New Roman"/>
+        </w:rPr>
+      </w:pPr>
+      <w:r>
+        <w:rPr>
+          <w:rFonts w:ascii="Times New Roman" w:hAnsi="Times New Roman"/>
+        </w:rPr>
+        <w:t>[2]</w:t>
+      </w:r>
+      <w:r>
+        <w:t xml:space="preserve"> </w:t>
+      </w:r>
+      <w:r>
+        <w:rPr>
+          <w:rFonts w:ascii="Times New Roman" w:hAnsi="Times New Roman"/>
+        </w:rPr>
+        <w:t>Needleman, Saul B.; and Wunsch, Christian D. (1970). "A general method applicable to the search for similarities in the amino acid sequence of two proteins". Journal of Molecular Biology 48 (3): 443–53.</w:t>
+      </w:r>
+    </w:p>
+    <w:p>
+      <w:pPr>
+        <w:pStyle w:val="BodyText"/>
+        <w:spacing w:line="360" w:lineRule="auto"/>
+        <w:rPr>
+          <w:rFonts w:ascii="Times New Roman" w:hAnsi="Times New Roman"/>
+        </w:rPr>
+      </w:pPr>
+      <w:r>
+        <w:rPr>
+          <w:rFonts w:ascii="Times New Roman" w:hAnsi="Times New Roman"/>
+        </w:rPr>
+        <w:t xml:space="preserve">[3] </w:t>
+      </w:r>
+      <w:hyperlink r:id="rId8" w:history="1">
+        <w:r>
+          <w:rPr>
+            <w:rStyle w:val="Hyperlink"/>
+            <w:rFonts w:ascii="Times New Roman" w:hAnsi="Times New Roman"/>
+          </w:rPr>
+          <w:t>https://github.com/isovic/cgmemtime</w:t>
+        </w:r>
+      </w:hyperlink>
+    </w:p>
+    <w:p>
+      <w:pPr>
+        <w:pStyle w:val="BodyText"/>
+        <w:spacing w:line="360" w:lineRule="auto"/>
+        <w:rPr>
+          <w:rFonts w:ascii="Times New Roman" w:hAnsi="Times New Roman"/>
+        </w:rPr>
+      </w:pPr>
+      <w:r>
+        <w:rPr>
+          <w:rFonts w:ascii="Times New Roman" w:hAnsi="Times New Roman"/>
+        </w:rPr>
+        <w:t xml:space="preserve">[4] </w:t>
+      </w:r>
+      <w:r>
+        <w:rPr>
+          <w:rFonts w:ascii="Times New Roman" w:hAnsi="Times New Roman"/>
+        </w:rPr>
+        <w:t>Bioinformatics. 2007 Apr 15;23(8):1026-8. Epub 2007 Feb 19. Gepard: a rapid and sensitive tool for creating dotplots on genome scale. Krumsiek J1, Arnold R, Rattei T.</w:t>
+      </w:r>
+    </w:p>
+    <w:p>
+      <w:pPr>
+        <w:pStyle w:val="BodyText"/>
+        <w:spacing w:line="360" w:lineRule="auto"/>
+        <w:rPr>
+          <w:rFonts w:ascii="Times New Roman" w:hAnsi="Times New Roman"/>
+        </w:rPr>
+      </w:pPr>
+      <w:r>
+        <w:rPr>
+          <w:rFonts w:ascii="Times New Roman" w:hAnsi="Times New Roman"/>
+        </w:rPr>
+        <w:t xml:space="preserve">[5] </w:t>
+      </w:r>
+      <w:r>
+        <w:rPr>
+          <w:rFonts w:ascii="Times New Roman" w:hAnsi="Times New Roman"/>
+        </w:rPr>
+        <w:t>Versatile and open software for comparing large genomes.   S. Kurtz, A. Phillippy, A.L. Delcher,   M. Smoot, M. Shumway, C. Antonescu, and S.L. Salzberg.   Genome Biology (2004), 5:R12.</w:t>
       </w:r>
     </w:p>
     <w:p>
@@ -6384,12 +8685,12 @@
           <w:numId w:val="9"/>
         </w:numPr>
       </w:pPr>
-      <w:bookmarkStart w:id="22" w:name="_Toc440466871"/>
+      <w:bookmarkStart w:id="18" w:name="_Toc440466871"/>
       <w:r>
         <w:lastRenderedPageBreak/>
         <w:t>Sažetak</w:t>
       </w:r>
-      <w:bookmarkEnd w:id="22"/>
+      <w:bookmarkEnd w:id="18"/>
     </w:p>
     <w:p>
       <w:pPr>
@@ -6414,21 +8715,15 @@
         <w:rPr>
           <w:rFonts w:ascii="Times New Roman" w:hAnsi="Times New Roman"/>
         </w:rPr>
-        <w:t>o</w:t>
-      </w:r>
-      <w:r>
-        <w:rPr>
-          <w:rFonts w:ascii="Times New Roman" w:hAnsi="Times New Roman"/>
-        </w:rPr>
-        <w:t>respodentnih točaka, određivanje pomaka kamere i određivanje 3D strukture.</w:t>
+        <w:t>orespodentnih točaka, određivanje pomaka kamere i određivanje 3D strukture.</w:t>
       </w:r>
     </w:p>
     <w:sectPr>
-      <w:headerReference w:type="default" r:id="rId8"/>
-      <w:footerReference w:type="even" r:id="rId9"/>
-      <w:footerReference w:type="default" r:id="rId10"/>
-      <w:headerReference w:type="first" r:id="rId11"/>
-      <w:footerReference w:type="first" r:id="rId12"/>
+      <w:headerReference w:type="default" r:id="rId9"/>
+      <w:footerReference w:type="even" r:id="rId10"/>
+      <w:footerReference w:type="default" r:id="rId11"/>
+      <w:headerReference w:type="first" r:id="rId12"/>
+      <w:footerReference w:type="first" r:id="rId13"/>
       <w:pgSz w:w="11906" w:h="16838"/>
       <w:pgMar w:top="1701" w:right="1134" w:bottom="1701" w:left="1701" w:header="680" w:footer="680" w:gutter="0"/>
       <w:cols w:space="720"/>
@@ -6499,7 +8794,7 @@
         <w:rStyle w:val="PageNumber"/>
         <w:noProof/>
       </w:rPr>
-      <w:t>13</w:t>
+      <w:t>12</w:t>
     </w:r>
     <w:r>
       <w:rPr>
@@ -6569,6 +8864,7 @@
     <w:lvl w:ilvl="0">
       <w:start w:val="1"/>
       <w:numFmt w:val="decimal"/>
+      <w:pStyle w:val="Heading1"/>
       <w:lvlText w:val="%1."/>
       <w:lvlJc w:val="left"/>
       <w:pPr>
@@ -6581,6 +8877,7 @@
     <w:lvl w:ilvl="1">
       <w:start w:val="1"/>
       <w:numFmt w:val="decimal"/>
+      <w:pStyle w:val="Heading2"/>
       <w:lvlText w:val="%1.%2"/>
       <w:lvlJc w:val="left"/>
       <w:pPr>
@@ -6593,6 +8890,7 @@
     <w:lvl w:ilvl="2">
       <w:start w:val="1"/>
       <w:numFmt w:val="decimal"/>
+      <w:pStyle w:val="Heading3"/>
       <w:lvlText w:val="%1.%2.%3"/>
       <w:lvlJc w:val="left"/>
       <w:pPr>
@@ -6605,6 +8903,7 @@
     <w:lvl w:ilvl="3">
       <w:start w:val="1"/>
       <w:numFmt w:val="decimal"/>
+      <w:pStyle w:val="Heading4"/>
       <w:lvlText w:val="%1.%2.%3.%4"/>
       <w:lvlJc w:val="left"/>
       <w:pPr>
@@ -6617,6 +8916,7 @@
     <w:lvl w:ilvl="4">
       <w:start w:val="1"/>
       <w:numFmt w:val="decimal"/>
+      <w:pStyle w:val="Heading5"/>
       <w:lvlText w:val="%1.%2.%3.%4.%5"/>
       <w:lvlJc w:val="left"/>
       <w:pPr>
@@ -6629,6 +8929,7 @@
     <w:lvl w:ilvl="5">
       <w:start w:val="1"/>
       <w:numFmt w:val="decimal"/>
+      <w:pStyle w:val="Heading6"/>
       <w:lvlText w:val="%1.%2.%3.%4.%5.%6"/>
       <w:lvlJc w:val="left"/>
       <w:pPr>
@@ -6641,6 +8942,7 @@
     <w:lvl w:ilvl="6">
       <w:start w:val="1"/>
       <w:numFmt w:val="decimal"/>
+      <w:pStyle w:val="Heading7"/>
       <w:lvlText w:val="%1.%2.%3.%4.%5.%6.%7"/>
       <w:lvlJc w:val="left"/>
       <w:pPr>
@@ -6653,6 +8955,7 @@
     <w:lvl w:ilvl="7">
       <w:start w:val="1"/>
       <w:numFmt w:val="decimal"/>
+      <w:pStyle w:val="Heading8"/>
       <w:lvlText w:val="%1.%2.%3.%4.%5.%6.%7.%8"/>
       <w:lvlJc w:val="left"/>
       <w:pPr>
@@ -6665,6 +8968,7 @@
     <w:lvl w:ilvl="8">
       <w:start w:val="1"/>
       <w:numFmt w:val="decimal"/>
+      <w:pStyle w:val="Heading9"/>
       <w:lvlText w:val="%1.%2.%3.%4.%5.%6.%7.%8.%9"/>
       <w:lvlJc w:val="left"/>
       <w:pPr>
@@ -6967,6 +9271,232 @@
     </w:lvl>
   </w:abstractNum>
   <w:abstractNum w:abstractNumId="4" w15:restartNumberingAfterBreak="0">
+    <w:nsid w:val="22F952F7"/>
+    <w:multiLevelType w:val="hybridMultilevel"/>
+    <w:tmpl w:val="184EE8A8"/>
+    <w:lvl w:ilvl="0" w:tplc="041A0001">
+      <w:start w:val="1"/>
+      <w:numFmt w:val="bullet"/>
+      <w:lvlText w:val=""/>
+      <w:lvlJc w:val="left"/>
+      <w:pPr>
+        <w:ind w:left="720" w:hanging="360"/>
+      </w:pPr>
+      <w:rPr>
+        <w:rFonts w:ascii="Symbol" w:hAnsi="Symbol" w:hint="default"/>
+      </w:rPr>
+    </w:lvl>
+    <w:lvl w:ilvl="1" w:tplc="041A0003" w:tentative="1">
+      <w:start w:val="1"/>
+      <w:numFmt w:val="bullet"/>
+      <w:lvlText w:val="o"/>
+      <w:lvlJc w:val="left"/>
+      <w:pPr>
+        <w:ind w:left="1440" w:hanging="360"/>
+      </w:pPr>
+      <w:rPr>
+        <w:rFonts w:ascii="Courier New" w:hAnsi="Courier New" w:cs="Courier New" w:hint="default"/>
+      </w:rPr>
+    </w:lvl>
+    <w:lvl w:ilvl="2" w:tplc="041A0005" w:tentative="1">
+      <w:start w:val="1"/>
+      <w:numFmt w:val="bullet"/>
+      <w:lvlText w:val=""/>
+      <w:lvlJc w:val="left"/>
+      <w:pPr>
+        <w:ind w:left="2160" w:hanging="360"/>
+      </w:pPr>
+      <w:rPr>
+        <w:rFonts w:ascii="Wingdings" w:hAnsi="Wingdings" w:hint="default"/>
+      </w:rPr>
+    </w:lvl>
+    <w:lvl w:ilvl="3" w:tplc="041A0001" w:tentative="1">
+      <w:start w:val="1"/>
+      <w:numFmt w:val="bullet"/>
+      <w:lvlText w:val=""/>
+      <w:lvlJc w:val="left"/>
+      <w:pPr>
+        <w:ind w:left="2880" w:hanging="360"/>
+      </w:pPr>
+      <w:rPr>
+        <w:rFonts w:ascii="Symbol" w:hAnsi="Symbol" w:hint="default"/>
+      </w:rPr>
+    </w:lvl>
+    <w:lvl w:ilvl="4" w:tplc="041A0003" w:tentative="1">
+      <w:start w:val="1"/>
+      <w:numFmt w:val="bullet"/>
+      <w:lvlText w:val="o"/>
+      <w:lvlJc w:val="left"/>
+      <w:pPr>
+        <w:ind w:left="3600" w:hanging="360"/>
+      </w:pPr>
+      <w:rPr>
+        <w:rFonts w:ascii="Courier New" w:hAnsi="Courier New" w:cs="Courier New" w:hint="default"/>
+      </w:rPr>
+    </w:lvl>
+    <w:lvl w:ilvl="5" w:tplc="041A0005" w:tentative="1">
+      <w:start w:val="1"/>
+      <w:numFmt w:val="bullet"/>
+      <w:lvlText w:val=""/>
+      <w:lvlJc w:val="left"/>
+      <w:pPr>
+        <w:ind w:left="4320" w:hanging="360"/>
+      </w:pPr>
+      <w:rPr>
+        <w:rFonts w:ascii="Wingdings" w:hAnsi="Wingdings" w:hint="default"/>
+      </w:rPr>
+    </w:lvl>
+    <w:lvl w:ilvl="6" w:tplc="041A0001" w:tentative="1">
+      <w:start w:val="1"/>
+      <w:numFmt w:val="bullet"/>
+      <w:lvlText w:val=""/>
+      <w:lvlJc w:val="left"/>
+      <w:pPr>
+        <w:ind w:left="5040" w:hanging="360"/>
+      </w:pPr>
+      <w:rPr>
+        <w:rFonts w:ascii="Symbol" w:hAnsi="Symbol" w:hint="default"/>
+      </w:rPr>
+    </w:lvl>
+    <w:lvl w:ilvl="7" w:tplc="041A0003" w:tentative="1">
+      <w:start w:val="1"/>
+      <w:numFmt w:val="bullet"/>
+      <w:lvlText w:val="o"/>
+      <w:lvlJc w:val="left"/>
+      <w:pPr>
+        <w:ind w:left="5760" w:hanging="360"/>
+      </w:pPr>
+      <w:rPr>
+        <w:rFonts w:ascii="Courier New" w:hAnsi="Courier New" w:cs="Courier New" w:hint="default"/>
+      </w:rPr>
+    </w:lvl>
+    <w:lvl w:ilvl="8" w:tplc="041A0005" w:tentative="1">
+      <w:start w:val="1"/>
+      <w:numFmt w:val="bullet"/>
+      <w:lvlText w:val=""/>
+      <w:lvlJc w:val="left"/>
+      <w:pPr>
+        <w:ind w:left="6480" w:hanging="360"/>
+      </w:pPr>
+      <w:rPr>
+        <w:rFonts w:ascii="Wingdings" w:hAnsi="Wingdings" w:hint="default"/>
+      </w:rPr>
+    </w:lvl>
+  </w:abstractNum>
+  <w:abstractNum w:abstractNumId="5" w15:restartNumberingAfterBreak="0">
+    <w:nsid w:val="2B081A55"/>
+    <w:multiLevelType w:val="hybridMultilevel"/>
+    <w:tmpl w:val="D7A0AF16"/>
+    <w:lvl w:ilvl="0" w:tplc="041A0001">
+      <w:start w:val="1"/>
+      <w:numFmt w:val="bullet"/>
+      <w:lvlText w:val=""/>
+      <w:lvlJc w:val="left"/>
+      <w:pPr>
+        <w:ind w:left="720" w:hanging="360"/>
+      </w:pPr>
+      <w:rPr>
+        <w:rFonts w:ascii="Symbol" w:hAnsi="Symbol" w:hint="default"/>
+      </w:rPr>
+    </w:lvl>
+    <w:lvl w:ilvl="1" w:tplc="041A0003" w:tentative="1">
+      <w:start w:val="1"/>
+      <w:numFmt w:val="bullet"/>
+      <w:lvlText w:val="o"/>
+      <w:lvlJc w:val="left"/>
+      <w:pPr>
+        <w:ind w:left="1440" w:hanging="360"/>
+      </w:pPr>
+      <w:rPr>
+        <w:rFonts w:ascii="Courier New" w:hAnsi="Courier New" w:cs="Courier New" w:hint="default"/>
+      </w:rPr>
+    </w:lvl>
+    <w:lvl w:ilvl="2" w:tplc="041A0005" w:tentative="1">
+      <w:start w:val="1"/>
+      <w:numFmt w:val="bullet"/>
+      <w:lvlText w:val=""/>
+      <w:lvlJc w:val="left"/>
+      <w:pPr>
+        <w:ind w:left="2160" w:hanging="360"/>
+      </w:pPr>
+      <w:rPr>
+        <w:rFonts w:ascii="Wingdings" w:hAnsi="Wingdings" w:hint="default"/>
+      </w:rPr>
+    </w:lvl>
+    <w:lvl w:ilvl="3" w:tplc="041A0001" w:tentative="1">
+      <w:start w:val="1"/>
+      <w:numFmt w:val="bullet"/>
+      <w:lvlText w:val=""/>
+      <w:lvlJc w:val="left"/>
+      <w:pPr>
+        <w:ind w:left="2880" w:hanging="360"/>
+      </w:pPr>
+      <w:rPr>
+        <w:rFonts w:ascii="Symbol" w:hAnsi="Symbol" w:hint="default"/>
+      </w:rPr>
+    </w:lvl>
+    <w:lvl w:ilvl="4" w:tplc="041A0003" w:tentative="1">
+      <w:start w:val="1"/>
+      <w:numFmt w:val="bullet"/>
+      <w:lvlText w:val="o"/>
+      <w:lvlJc w:val="left"/>
+      <w:pPr>
+        <w:ind w:left="3600" w:hanging="360"/>
+      </w:pPr>
+      <w:rPr>
+        <w:rFonts w:ascii="Courier New" w:hAnsi="Courier New" w:cs="Courier New" w:hint="default"/>
+      </w:rPr>
+    </w:lvl>
+    <w:lvl w:ilvl="5" w:tplc="041A0005" w:tentative="1">
+      <w:start w:val="1"/>
+      <w:numFmt w:val="bullet"/>
+      <w:lvlText w:val=""/>
+      <w:lvlJc w:val="left"/>
+      <w:pPr>
+        <w:ind w:left="4320" w:hanging="360"/>
+      </w:pPr>
+      <w:rPr>
+        <w:rFonts w:ascii="Wingdings" w:hAnsi="Wingdings" w:hint="default"/>
+      </w:rPr>
+    </w:lvl>
+    <w:lvl w:ilvl="6" w:tplc="041A0001" w:tentative="1">
+      <w:start w:val="1"/>
+      <w:numFmt w:val="bullet"/>
+      <w:lvlText w:val=""/>
+      <w:lvlJc w:val="left"/>
+      <w:pPr>
+        <w:ind w:left="5040" w:hanging="360"/>
+      </w:pPr>
+      <w:rPr>
+        <w:rFonts w:ascii="Symbol" w:hAnsi="Symbol" w:hint="default"/>
+      </w:rPr>
+    </w:lvl>
+    <w:lvl w:ilvl="7" w:tplc="041A0003" w:tentative="1">
+      <w:start w:val="1"/>
+      <w:numFmt w:val="bullet"/>
+      <w:lvlText w:val="o"/>
+      <w:lvlJc w:val="left"/>
+      <w:pPr>
+        <w:ind w:left="5760" w:hanging="360"/>
+      </w:pPr>
+      <w:rPr>
+        <w:rFonts w:ascii="Courier New" w:hAnsi="Courier New" w:cs="Courier New" w:hint="default"/>
+      </w:rPr>
+    </w:lvl>
+    <w:lvl w:ilvl="8" w:tplc="041A0005" w:tentative="1">
+      <w:start w:val="1"/>
+      <w:numFmt w:val="bullet"/>
+      <w:lvlText w:val=""/>
+      <w:lvlJc w:val="left"/>
+      <w:pPr>
+        <w:ind w:left="6480" w:hanging="360"/>
+      </w:pPr>
+      <w:rPr>
+        <w:rFonts w:ascii="Wingdings" w:hAnsi="Wingdings" w:hint="default"/>
+      </w:rPr>
+    </w:lvl>
+  </w:abstractNum>
+  <w:abstractNum w:abstractNumId="6" w15:restartNumberingAfterBreak="0">
     <w:nsid w:val="2CF27BEF"/>
     <w:multiLevelType w:val="multilevel"/>
     <w:tmpl w:val="00000001"/>
@@ -7079,7 +9609,7 @@
       </w:pPr>
     </w:lvl>
   </w:abstractNum>
-  <w:abstractNum w:abstractNumId="5" w15:restartNumberingAfterBreak="0">
+  <w:abstractNum w:abstractNumId="7" w15:restartNumberingAfterBreak="0">
     <w:nsid w:val="57E829B5"/>
     <w:multiLevelType w:val="hybridMultilevel"/>
     <w:tmpl w:val="C462901E"/>
@@ -7168,7 +9698,7 @@
       </w:pPr>
     </w:lvl>
   </w:abstractNum>
-  <w:abstractNum w:abstractNumId="6" w15:restartNumberingAfterBreak="0">
+  <w:abstractNum w:abstractNumId="8" w15:restartNumberingAfterBreak="0">
     <w:nsid w:val="5E4B1CD0"/>
     <w:multiLevelType w:val="hybridMultilevel"/>
     <w:tmpl w:val="09EA9A76"/>
@@ -7281,7 +9811,7 @@
       </w:rPr>
     </w:lvl>
   </w:abstractNum>
-  <w:abstractNum w:abstractNumId="7" w15:restartNumberingAfterBreak="0">
+  <w:abstractNum w:abstractNumId="9" w15:restartNumberingAfterBreak="0">
     <w:nsid w:val="5E72762B"/>
     <w:multiLevelType w:val="hybridMultilevel"/>
     <w:tmpl w:val="488EBEBC"/>
@@ -7370,7 +9900,7 @@
       </w:pPr>
     </w:lvl>
   </w:abstractNum>
-  <w:abstractNum w:abstractNumId="8" w15:restartNumberingAfterBreak="0">
+  <w:abstractNum w:abstractNumId="10" w15:restartNumberingAfterBreak="0">
     <w:nsid w:val="68554228"/>
     <w:multiLevelType w:val="multilevel"/>
     <w:tmpl w:val="00000001"/>
@@ -7493,21 +10023,27 @@
     <w:abstractNumId w:val="2"/>
   </w:num>
   <w:num w:numId="4">
-    <w:abstractNumId w:val="5"/>
+    <w:abstractNumId w:val="7"/>
   </w:num>
   <w:num w:numId="5">
-    <w:abstractNumId w:val="6"/>
+    <w:abstractNumId w:val="8"/>
   </w:num>
   <w:num w:numId="6">
     <w:abstractNumId w:val="3"/>
   </w:num>
   <w:num w:numId="7">
-    <w:abstractNumId w:val="7"/>
+    <w:abstractNumId w:val="9"/>
   </w:num>
   <w:num w:numId="8">
-    <w:abstractNumId w:val="8"/>
+    <w:abstractNumId w:val="10"/>
   </w:num>
   <w:num w:numId="9">
+    <w:abstractNumId w:val="6"/>
+  </w:num>
+  <w:num w:numId="10">
+    <w:abstractNumId w:val="5"/>
+  </w:num>
+  <w:num w:numId="11">
     <w:abstractNumId w:val="4"/>
   </w:num>
 </w:numbering>
@@ -7916,6 +10452,7 @@
     <w:basedOn w:val="Normal"/>
     <w:next w:val="Normal"/>
     <w:qFormat/>
+    <w:rsid w:val="005A6536"/>
     <w:pPr>
       <w:pageBreakBefore/>
       <w:numPr>
@@ -7927,7 +10464,7 @@
     <w:rPr>
       <w:b/>
       <w:bCs/>
-      <w:sz w:val="28"/>
+      <w:sz w:val="32"/>
     </w:rPr>
   </w:style>
   <w:style w:type="paragraph" w:styleId="Heading2">
@@ -8084,6 +10621,9 @@
   </w:style>
   <w:style w:type="character" w:default="1" w:styleId="DefaultParagraphFont">
     <w:name w:val="Default Paragraph Font"/>
+    <w:uiPriority w:val="1"/>
+    <w:semiHidden/>
+    <w:unhideWhenUsed/>
   </w:style>
   <w:style w:type="table" w:default="1" w:styleId="TableNormal">
     <w:name w:val="Normal Table"/>
@@ -8411,12 +10951,9 @@
       <w:sz w:val="20"/>
     </w:rPr>
   </w:style>
-  <w:style w:type="character" w:styleId="DefaultParagraphFont0">
-    <w:name w:val="Default Paragraph Font"/>
-  </w:style>
   <w:style w:type="character" w:customStyle="1" w:styleId="MjestoidatumChar">
     <w:name w:val="Mjesto i datum Char"/>
-    <w:basedOn w:val="DefaultParagraphFont0"/>
+    <w:basedOn w:val="DefaultParagraphFont"/>
     <w:rPr>
       <w:rFonts w:ascii="Arial" w:hAnsi="Arial"/>
       <w:sz w:val="28"/>
@@ -8426,7 +10963,7 @@
   </w:style>
   <w:style w:type="character" w:customStyle="1" w:styleId="hiperlink">
     <w:name w:val="hiperlink"/>
-    <w:basedOn w:val="DefaultParagraphFont0"/>
+    <w:basedOn w:val="DefaultParagraphFont"/>
     <w:rPr>
       <w:rFonts w:ascii="Arial" w:hAnsi="Arial"/>
       <w:color w:val="0000FF"/>
@@ -8437,7 +10974,7 @@
   </w:style>
   <w:style w:type="character" w:styleId="Hyperlink">
     <w:name w:val="Hyperlink"/>
-    <w:basedOn w:val="DefaultParagraphFont0"/>
+    <w:basedOn w:val="DefaultParagraphFont"/>
     <w:rPr>
       <w:color w:val="0000FF"/>
       <w:u w:val="single"/>
@@ -8445,14 +10982,13 @@
   </w:style>
   <w:style w:type="character" w:styleId="PageNumber">
     <w:name w:val="page number"/>
-    <w:basedOn w:val="DefaultParagraphFont0"/>
+    <w:basedOn w:val="DefaultParagraphFont"/>
   </w:style>
   <w:style w:type="character" w:styleId="FollowedHyperlink">
     <w:name w:val="FollowedHyperlink"/>
     <w:rPr>
       <w:color w:val="800000"/>
       <w:u w:val="single"/>
-      <w:lang/>
     </w:rPr>
   </w:style>
   <w:style w:type="character" w:customStyle="1" w:styleId="NumberingSymbols">
@@ -8794,6 +11330,22 @@
       <w:lang w:val="hr-HR" w:eastAsia="ar-SA"/>
     </w:rPr>
   </w:style>
+  <w:style w:type="table" w:styleId="TableGrid">
+    <w:name w:val="Table Grid"/>
+    <w:basedOn w:val="TableNormal"/>
+    <w:uiPriority w:val="39"/>
+    <w:rsid w:val="00132A29"/>
+    <w:tblPr>
+      <w:tblBorders>
+        <w:top w:val="single" w:sz="4" w:space="0" w:color="auto"/>
+        <w:left w:val="single" w:sz="4" w:space="0" w:color="auto"/>
+        <w:bottom w:val="single" w:sz="4" w:space="0" w:color="auto"/>
+        <w:right w:val="single" w:sz="4" w:space="0" w:color="auto"/>
+        <w:insideH w:val="single" w:sz="4" w:space="0" w:color="auto"/>
+        <w:insideV w:val="single" w:sz="4" w:space="0" w:color="auto"/>
+      </w:tblBorders>
+    </w:tblPr>
+  </w:style>
 </w:styles>
 </file>
 
@@ -9063,7 +11615,7 @@
 </file>
 
 <file path=customXml/itemProps1.xml><?xml version="1.0" encoding="utf-8"?>
-<ds:datastoreItem xmlns:ds="http://schemas.openxmlformats.org/officeDocument/2006/customXml" ds:itemID="{04FAC86A-838F-427A-9964-C7BC02BA9A6E}">
+<ds:datastoreItem xmlns:ds="http://schemas.openxmlformats.org/officeDocument/2006/customXml" ds:itemID="{BDE71864-8CA5-4565-B4A1-0D493D06DDC4}">
   <ds:schemaRefs>
     <ds:schemaRef ds:uri="http://schemas.openxmlformats.org/officeDocument/2006/bibliography"/>
   </ds:schemaRefs>

</xml_diff>

<commit_message>
Documentation updated. README updated.
</commit_message>
<xml_diff>
--- a/Documentation_hr.docx
+++ b/Documentation_hr.docx
@@ -6419,7 +6419,7 @@
         <w:rPr>
           <w:rFonts w:ascii="Times New Roman" w:hAnsi="Times New Roman"/>
         </w:rPr>
-        <w:t>M – ukupno zauzeće memorije u KB</w:t>
+        <w:t>M – ukupno zauzeće memorije u MB</w:t>
       </w:r>
     </w:p>
     <w:p>
@@ -6503,6 +6503,51 @@
           <w:rFonts w:ascii="Times New Roman" w:hAnsi="Times New Roman"/>
         </w:rPr>
         <w:t xml:space="preserve">. </w:t>
+      </w:r>
+    </w:p>
+    <w:p>
+      <w:pPr>
+        <w:rPr>
+          <w:rFonts w:ascii="Times New Roman" w:hAnsi="Times New Roman"/>
+        </w:rPr>
+      </w:pPr>
+      <w:r>
+        <w:rPr>
+          <w:rFonts w:ascii="Times New Roman" w:hAnsi="Times New Roman"/>
+        </w:rPr>
+        <w:t xml:space="preserve">Zadnji </w:t>
+      </w:r>
+      <w:r>
+        <w:rPr>
+          <w:rFonts w:ascii="Times New Roman" w:hAnsi="Times New Roman"/>
+        </w:rPr>
+        <w:t>pr</w:t>
+      </w:r>
+      <w:r>
+        <w:rPr>
+          <w:rFonts w:ascii="Times New Roman" w:hAnsi="Times New Roman"/>
+        </w:rPr>
+        <w:t>ikazni test odrađen je</w:t>
+      </w:r>
+      <w:bookmarkStart w:id="16" w:name="_GoBack"/>
+      <w:bookmarkEnd w:id="16"/>
+      <w:r>
+        <w:rPr>
+          <w:rFonts w:ascii="Times New Roman" w:hAnsi="Times New Roman"/>
+        </w:rPr>
+        <w:t xml:space="preserve"> na genomu bakterije </w:t>
+      </w:r>
+      <w:r>
+        <w:rPr>
+          <w:rFonts w:ascii="Times New Roman" w:hAnsi="Times New Roman"/>
+        </w:rPr>
+        <w:t>Escherichia coli</w:t>
+      </w:r>
+      <w:r>
+        <w:rPr>
+          <w:rFonts w:ascii="Times New Roman" w:hAnsi="Times New Roman"/>
+        </w:rPr>
+        <w:t>.</w:t>
       </w:r>
     </w:p>
     <w:p>
@@ -6907,7 +6952,13 @@
               <w:rPr>
                 <w:rFonts w:cs="Arial"/>
               </w:rPr>
-              <w:t>3010</w:t>
+              <w:t>3</w:t>
+            </w:r>
+            <w:r>
+              <w:rPr>
+                <w:rFonts w:cs="Arial"/>
+              </w:rPr>
+              <w:t>k</w:t>
             </w:r>
           </w:p>
         </w:tc>
@@ -6927,7 +6978,13 @@
               <w:rPr>
                 <w:rFonts w:cs="Arial"/>
               </w:rPr>
-              <w:t>2870</w:t>
+              <w:t>2</w:t>
+            </w:r>
+            <w:r>
+              <w:rPr>
+                <w:rFonts w:cs="Arial"/>
+              </w:rPr>
+              <w:t>.8k</w:t>
             </w:r>
           </w:p>
         </w:tc>
@@ -6967,7 +7024,13 @@
               <w:rPr>
                 <w:rFonts w:cs="Arial"/>
               </w:rPr>
-              <w:t>4892</w:t>
+              <w:t>4</w:t>
+            </w:r>
+            <w:r>
+              <w:rPr>
+                <w:rFonts w:cs="Arial"/>
+              </w:rPr>
+              <w:t>.8</w:t>
             </w:r>
           </w:p>
         </w:tc>
@@ -7113,7 +7176,13 @@
               <w:rPr>
                 <w:rFonts w:cs="Arial"/>
               </w:rPr>
-              <w:t>2007</w:t>
+              <w:t>2</w:t>
+            </w:r>
+            <w:r>
+              <w:rPr>
+                <w:rFonts w:cs="Arial"/>
+              </w:rPr>
+              <w:t>k</w:t>
             </w:r>
           </w:p>
         </w:tc>
@@ -7133,7 +7202,13 @@
               <w:rPr>
                 <w:rFonts w:cs="Arial"/>
               </w:rPr>
-              <w:t>1673</w:t>
+              <w:t>1</w:t>
+            </w:r>
+            <w:r>
+              <w:rPr>
+                <w:rFonts w:cs="Arial"/>
+              </w:rPr>
+              <w:t>.6k</w:t>
             </w:r>
           </w:p>
         </w:tc>
@@ -7173,7 +7248,13 @@
               <w:rPr>
                 <w:rFonts w:cs="Arial"/>
               </w:rPr>
-              <w:t>4892</w:t>
+              <w:t>4</w:t>
+            </w:r>
+            <w:r>
+              <w:rPr>
+                <w:rFonts w:cs="Arial"/>
+              </w:rPr>
+              <w:t>.8</w:t>
             </w:r>
           </w:p>
         </w:tc>
@@ -7319,7 +7400,13 @@
               <w:rPr>
                 <w:rFonts w:cs="Arial"/>
               </w:rPr>
-              <w:t>4839</w:t>
+              <w:t>4</w:t>
+            </w:r>
+            <w:r>
+              <w:rPr>
+                <w:rFonts w:cs="Arial"/>
+              </w:rPr>
+              <w:t>.8k</w:t>
             </w:r>
           </w:p>
         </w:tc>
@@ -7339,7 +7426,13 @@
               <w:rPr>
                 <w:rFonts w:cs="Arial"/>
               </w:rPr>
-              <w:t>2880</w:t>
+              <w:t>2</w:t>
+            </w:r>
+            <w:r>
+              <w:rPr>
+                <w:rFonts w:cs="Arial"/>
+              </w:rPr>
+              <w:t>.9k</w:t>
             </w:r>
           </w:p>
         </w:tc>
@@ -7379,7 +7472,13 @@
               <w:rPr>
                 <w:rFonts w:cs="Arial"/>
               </w:rPr>
-              <w:t>4864</w:t>
+              <w:t>4</w:t>
+            </w:r>
+            <w:r>
+              <w:rPr>
+                <w:rFonts w:cs="Arial"/>
+              </w:rPr>
+              <w:t>.8</w:t>
             </w:r>
           </w:p>
         </w:tc>
@@ -7525,7 +7624,13 @@
               <w:rPr>
                 <w:rFonts w:cs="Arial"/>
               </w:rPr>
-              <w:t>14518</w:t>
+              <w:t>14</w:t>
+            </w:r>
+            <w:r>
+              <w:rPr>
+                <w:rFonts w:cs="Arial"/>
+              </w:rPr>
+              <w:t>.5k</w:t>
             </w:r>
           </w:p>
         </w:tc>
@@ -7545,7 +7650,13 @@
               <w:rPr>
                 <w:rFonts w:cs="Arial"/>
               </w:rPr>
-              <w:t>8594</w:t>
+              <w:t>8</w:t>
+            </w:r>
+            <w:r>
+              <w:rPr>
+                <w:rFonts w:cs="Arial"/>
+              </w:rPr>
+              <w:t>.6k</w:t>
             </w:r>
           </w:p>
         </w:tc>
@@ -7585,7 +7696,13 @@
               <w:rPr>
                 <w:rFonts w:cs="Arial"/>
               </w:rPr>
-              <w:t>5404</w:t>
+              <w:t>5</w:t>
+            </w:r>
+            <w:r>
+              <w:rPr>
+                <w:rFonts w:cs="Arial"/>
+              </w:rPr>
+              <w:t>.4</w:t>
             </w:r>
           </w:p>
         </w:tc>
@@ -7731,7 +7848,13 @@
               <w:rPr>
                 <w:rFonts w:cs="Arial"/>
               </w:rPr>
-              <w:t>29632</w:t>
+              <w:t>29</w:t>
+            </w:r>
+            <w:r>
+              <w:rPr>
+                <w:rFonts w:cs="Arial"/>
+              </w:rPr>
+              <w:t>.6k</w:t>
             </w:r>
           </w:p>
         </w:tc>
@@ -7751,7 +7874,13 @@
               <w:rPr>
                 <w:rFonts w:cs="Arial"/>
               </w:rPr>
-              <w:t>17935</w:t>
+              <w:t>17</w:t>
+            </w:r>
+            <w:r>
+              <w:rPr>
+                <w:rFonts w:cs="Arial"/>
+              </w:rPr>
+              <w:t>.9k</w:t>
             </w:r>
           </w:p>
         </w:tc>
@@ -7791,7 +7920,13 @@
               <w:rPr>
                 <w:rFonts w:cs="Arial"/>
               </w:rPr>
-              <w:t>7340</w:t>
+              <w:t>7</w:t>
+            </w:r>
+            <w:r>
+              <w:rPr>
+                <w:rFonts w:cs="Arial"/>
+              </w:rPr>
+              <w:t>.3</w:t>
             </w:r>
           </w:p>
         </w:tc>
@@ -7937,7 +8072,13 @@
               <w:rPr>
                 <w:rFonts w:cs="Arial"/>
               </w:rPr>
-              <w:t>59521</w:t>
+              <w:t>59</w:t>
+            </w:r>
+            <w:r>
+              <w:rPr>
+                <w:rFonts w:cs="Arial"/>
+              </w:rPr>
+              <w:t>.5k</w:t>
             </w:r>
           </w:p>
         </w:tc>
@@ -7957,7 +8098,13 @@
               <w:rPr>
                 <w:rFonts w:cs="Arial"/>
               </w:rPr>
-              <w:t>34150</w:t>
+              <w:t>34</w:t>
+            </w:r>
+            <w:r>
+              <w:rPr>
+                <w:rFonts w:cs="Arial"/>
+              </w:rPr>
+              <w:t>.2k</w:t>
             </w:r>
           </w:p>
         </w:tc>
@@ -7997,7 +8144,13 @@
               <w:rPr>
                 <w:rFonts w:cs="Arial"/>
               </w:rPr>
-              <w:t>10852</w:t>
+              <w:t>10</w:t>
+            </w:r>
+            <w:r>
+              <w:rPr>
+                <w:rFonts w:cs="Arial"/>
+              </w:rPr>
+              <w:t>.8</w:t>
             </w:r>
           </w:p>
         </w:tc>
@@ -8149,7 +8302,13 @@
               <w:rPr>
                 <w:rFonts w:cs="Arial"/>
               </w:rPr>
-              <w:t>167918</w:t>
+              <w:t>167</w:t>
+            </w:r>
+            <w:r>
+              <w:rPr>
+                <w:rFonts w:cs="Arial"/>
+              </w:rPr>
+              <w:t>.9k</w:t>
             </w:r>
           </w:p>
         </w:tc>
@@ -8169,7 +8328,7 @@
               <w:rPr>
                 <w:rFonts w:cs="Arial"/>
               </w:rPr>
-              <w:t>130980</w:t>
+              <w:t>131k</w:t>
             </w:r>
           </w:p>
         </w:tc>
@@ -8209,7 +8368,13 @@
               <w:rPr>
                 <w:rFonts w:cs="Arial"/>
               </w:rPr>
-              <w:t>15848</w:t>
+              <w:t>15</w:t>
+            </w:r>
+            <w:r>
+              <w:rPr>
+                <w:rFonts w:cs="Arial"/>
+              </w:rPr>
+              <w:t>.8</w:t>
             </w:r>
           </w:p>
         </w:tc>
@@ -8361,7 +8526,13 @@
               <w:rPr>
                 <w:rFonts w:cs="Arial"/>
               </w:rPr>
-              <w:t>273211</w:t>
+              <w:t>273</w:t>
+            </w:r>
+            <w:r>
+              <w:rPr>
+                <w:rFonts w:cs="Arial"/>
+              </w:rPr>
+              <w:t>.2k</w:t>
             </w:r>
           </w:p>
         </w:tc>
@@ -8381,7 +8552,13 @@
               <w:rPr>
                 <w:rFonts w:cs="Arial"/>
               </w:rPr>
-              <w:t>237877</w:t>
+              <w:t>237</w:t>
+            </w:r>
+            <w:r>
+              <w:rPr>
+                <w:rFonts w:cs="Arial"/>
+              </w:rPr>
+              <w:t>.9k</w:t>
             </w:r>
           </w:p>
         </w:tc>
@@ -8421,7 +8598,431 @@
               <w:rPr>
                 <w:rFonts w:cs="Arial"/>
               </w:rPr>
-              <w:t>15468</w:t>
+              <w:t>15</w:t>
+            </w:r>
+            <w:r>
+              <w:rPr>
+                <w:rFonts w:cs="Arial"/>
+              </w:rPr>
+              <w:t>.4</w:t>
+            </w:r>
+          </w:p>
+        </w:tc>
+      </w:tr>
+      <w:tr>
+        <w:trPr>
+          <w:trHeight w:val="534"/>
+          <w:jc w:val="center"/>
+        </w:trPr>
+        <w:tc>
+          <w:tcPr>
+            <w:tcW w:w="1006" w:type="dxa"/>
+          </w:tcPr>
+          <w:p>
+            <w:pPr>
+              <w:pStyle w:val="BodyText"/>
+              <w:spacing w:line="360" w:lineRule="auto"/>
+              <w:rPr>
+                <w:rFonts w:cs="Arial"/>
+              </w:rPr>
+            </w:pPr>
+            <w:r>
+              <w:rPr>
+                <w:rFonts w:cs="Arial"/>
+              </w:rPr>
+              <w:t>200k</w:t>
+            </w:r>
+          </w:p>
+        </w:tc>
+        <w:tc>
+          <w:tcPr>
+            <w:tcW w:w="1007" w:type="dxa"/>
+          </w:tcPr>
+          <w:p>
+            <w:pPr>
+              <w:pStyle w:val="BodyText"/>
+              <w:spacing w:line="360" w:lineRule="auto"/>
+              <w:rPr>
+                <w:rFonts w:cs="Arial"/>
+              </w:rPr>
+            </w:pPr>
+            <w:r>
+              <w:rPr>
+                <w:rFonts w:cs="Arial"/>
+              </w:rPr>
+              <w:t>4k</w:t>
+            </w:r>
+          </w:p>
+        </w:tc>
+        <w:tc>
+          <w:tcPr>
+            <w:tcW w:w="1007" w:type="dxa"/>
+          </w:tcPr>
+          <w:p>
+            <w:pPr>
+              <w:pStyle w:val="BodyText"/>
+              <w:spacing w:line="360" w:lineRule="auto"/>
+              <w:rPr>
+                <w:rFonts w:cs="Arial"/>
+              </w:rPr>
+            </w:pPr>
+            <w:r>
+              <w:rPr>
+                <w:rFonts w:cs="Arial"/>
+              </w:rPr>
+              <w:t>400</w:t>
+            </w:r>
+          </w:p>
+        </w:tc>
+        <w:tc>
+          <w:tcPr>
+            <w:tcW w:w="1007" w:type="dxa"/>
+          </w:tcPr>
+          <w:p>
+            <w:pPr>
+              <w:pStyle w:val="BodyText"/>
+              <w:spacing w:line="360" w:lineRule="auto"/>
+              <w:rPr>
+                <w:rFonts w:cs="Arial"/>
+              </w:rPr>
+            </w:pPr>
+            <w:r>
+              <w:rPr>
+                <w:rFonts w:cs="Arial"/>
+              </w:rPr>
+              <w:t>8</w:t>
+            </w:r>
+          </w:p>
+        </w:tc>
+        <w:tc>
+          <w:tcPr>
+            <w:tcW w:w="1006" w:type="dxa"/>
+          </w:tcPr>
+          <w:p>
+            <w:pPr>
+              <w:pStyle w:val="BodyText"/>
+              <w:spacing w:line="360" w:lineRule="auto"/>
+              <w:rPr>
+                <w:rFonts w:cs="Arial"/>
+              </w:rPr>
+            </w:pPr>
+            <w:r>
+              <w:rPr>
+                <w:rFonts w:cs="Arial"/>
+              </w:rPr>
+              <w:t>5%</w:t>
+            </w:r>
+          </w:p>
+        </w:tc>
+        <w:tc>
+          <w:tcPr>
+            <w:tcW w:w="1006" w:type="dxa"/>
+          </w:tcPr>
+          <w:p>
+            <w:pPr>
+              <w:pStyle w:val="BodyText"/>
+              <w:spacing w:line="360" w:lineRule="auto"/>
+              <w:rPr>
+                <w:rFonts w:cs="Arial"/>
+              </w:rPr>
+            </w:pPr>
+            <w:r>
+              <w:rPr>
+                <w:rFonts w:cs="Arial"/>
+              </w:rPr>
+              <w:t>1</w:t>
+            </w:r>
+          </w:p>
+        </w:tc>
+        <w:tc>
+          <w:tcPr>
+            <w:tcW w:w="1044" w:type="dxa"/>
+          </w:tcPr>
+          <w:p>
+            <w:pPr>
+              <w:pStyle w:val="BodyText"/>
+              <w:spacing w:line="360" w:lineRule="auto"/>
+              <w:rPr>
+                <w:rFonts w:cs="Arial"/>
+              </w:rPr>
+            </w:pPr>
+            <w:r>
+              <w:rPr>
+                <w:rFonts w:cs="Arial"/>
+              </w:rPr>
+              <w:t>940k</w:t>
+            </w:r>
+          </w:p>
+        </w:tc>
+        <w:tc>
+          <w:tcPr>
+            <w:tcW w:w="1134" w:type="dxa"/>
+          </w:tcPr>
+          <w:p>
+            <w:pPr>
+              <w:pStyle w:val="BodyText"/>
+              <w:spacing w:line="360" w:lineRule="auto"/>
+              <w:rPr>
+                <w:rFonts w:cs="Arial"/>
+              </w:rPr>
+            </w:pPr>
+            <w:r>
+              <w:rPr>
+                <w:rFonts w:cs="Arial"/>
+              </w:rPr>
+              <w:t>872k</w:t>
+            </w:r>
+          </w:p>
+        </w:tc>
+        <w:tc>
+          <w:tcPr>
+            <w:tcW w:w="843" w:type="dxa"/>
+          </w:tcPr>
+          <w:p>
+            <w:pPr>
+              <w:pStyle w:val="BodyText"/>
+              <w:spacing w:line="360" w:lineRule="auto"/>
+              <w:rPr>
+                <w:rFonts w:cs="Arial"/>
+              </w:rPr>
+            </w:pPr>
+            <w:r>
+              <w:rPr>
+                <w:rFonts w:cs="Arial"/>
+              </w:rPr>
+              <w:t>264</w:t>
+            </w:r>
+          </w:p>
+        </w:tc>
+        <w:tc>
+          <w:tcPr>
+            <w:tcW w:w="1007" w:type="dxa"/>
+          </w:tcPr>
+          <w:p>
+            <w:pPr>
+              <w:pStyle w:val="BodyText"/>
+              <w:spacing w:line="360" w:lineRule="auto"/>
+              <w:rPr>
+                <w:rFonts w:cs="Arial"/>
+              </w:rPr>
+            </w:pPr>
+            <w:r>
+              <w:rPr>
+                <w:rFonts w:cs="Arial"/>
+              </w:rPr>
+              <w:t>34</w:t>
+            </w:r>
+          </w:p>
+        </w:tc>
+      </w:tr>
+      <w:tr>
+        <w:trPr>
+          <w:trHeight w:val="534"/>
+          <w:jc w:val="center"/>
+        </w:trPr>
+        <w:tc>
+          <w:tcPr>
+            <w:tcW w:w="1006" w:type="dxa"/>
+          </w:tcPr>
+          <w:p>
+            <w:pPr>
+              <w:pStyle w:val="BodyText"/>
+              <w:spacing w:line="360" w:lineRule="auto"/>
+              <w:rPr>
+                <w:rFonts w:cs="Arial"/>
+              </w:rPr>
+            </w:pPr>
+            <w:r>
+              <w:rPr>
+                <w:rFonts w:cs="Arial"/>
+              </w:rPr>
+              <w:t>4.6m</w:t>
+            </w:r>
+          </w:p>
+        </w:tc>
+        <w:tc>
+          <w:tcPr>
+            <w:tcW w:w="1007" w:type="dxa"/>
+          </w:tcPr>
+          <w:p>
+            <w:pPr>
+              <w:pStyle w:val="BodyText"/>
+              <w:spacing w:line="360" w:lineRule="auto"/>
+              <w:rPr>
+                <w:rFonts w:cs="Arial"/>
+              </w:rPr>
+            </w:pPr>
+            <w:r>
+              <w:rPr>
+                <w:rFonts w:cs="Arial"/>
+              </w:rPr>
+              <w:t>50k</w:t>
+            </w:r>
+          </w:p>
+        </w:tc>
+        <w:tc>
+          <w:tcPr>
+            <w:tcW w:w="1007" w:type="dxa"/>
+          </w:tcPr>
+          <w:p>
+            <w:pPr>
+              <w:pStyle w:val="BodyText"/>
+              <w:spacing w:line="360" w:lineRule="auto"/>
+              <w:rPr>
+                <w:rFonts w:cs="Arial"/>
+              </w:rPr>
+            </w:pPr>
+            <w:r>
+              <w:rPr>
+                <w:rFonts w:cs="Arial"/>
+              </w:rPr>
+              <w:t>500</w:t>
+            </w:r>
+          </w:p>
+        </w:tc>
+        <w:tc>
+          <w:tcPr>
+            <w:tcW w:w="1007" w:type="dxa"/>
+          </w:tcPr>
+          <w:p>
+            <w:pPr>
+              <w:pStyle w:val="BodyText"/>
+              <w:spacing w:line="360" w:lineRule="auto"/>
+              <w:rPr>
+                <w:rFonts w:cs="Arial"/>
+              </w:rPr>
+            </w:pPr>
+            <w:r>
+              <w:rPr>
+                <w:rFonts w:cs="Arial"/>
+              </w:rPr>
+              <w:t>5.4</w:t>
+            </w:r>
+          </w:p>
+        </w:tc>
+        <w:tc>
+          <w:tcPr>
+            <w:tcW w:w="1006" w:type="dxa"/>
+          </w:tcPr>
+          <w:p>
+            <w:pPr>
+              <w:pStyle w:val="BodyText"/>
+              <w:spacing w:line="360" w:lineRule="auto"/>
+              <w:rPr>
+                <w:rFonts w:cs="Arial"/>
+              </w:rPr>
+            </w:pPr>
+            <w:r>
+              <w:rPr>
+                <w:rFonts w:cs="Arial"/>
+              </w:rPr>
+              <w:t>5%</w:t>
+            </w:r>
+          </w:p>
+        </w:tc>
+        <w:tc>
+          <w:tcPr>
+            <w:tcW w:w="1006" w:type="dxa"/>
+          </w:tcPr>
+          <w:p>
+            <w:pPr>
+              <w:pStyle w:val="BodyText"/>
+              <w:spacing w:line="360" w:lineRule="auto"/>
+              <w:rPr>
+                <w:rFonts w:cs="Arial"/>
+              </w:rPr>
+            </w:pPr>
+            <w:r>
+              <w:rPr>
+                <w:rFonts w:cs="Arial"/>
+              </w:rPr>
+              <w:t>1</w:t>
+            </w:r>
+          </w:p>
+        </w:tc>
+        <w:tc>
+          <w:tcPr>
+            <w:tcW w:w="1044" w:type="dxa"/>
+          </w:tcPr>
+          <w:p>
+            <w:pPr>
+              <w:pStyle w:val="BodyText"/>
+              <w:spacing w:line="360" w:lineRule="auto"/>
+              <w:rPr>
+                <w:rFonts w:cs="Arial"/>
+              </w:rPr>
+            </w:pPr>
+            <w:r>
+              <w:rPr>
+                <w:rFonts w:cs="Arial"/>
+              </w:rPr>
+              <w:t>10.4m</w:t>
+            </w:r>
+          </w:p>
+        </w:tc>
+        <w:tc>
+          <w:tcPr>
+            <w:tcW w:w="1134" w:type="dxa"/>
+          </w:tcPr>
+          <w:p>
+            <w:pPr>
+              <w:pStyle w:val="BodyText"/>
+              <w:spacing w:line="360" w:lineRule="auto"/>
+              <w:rPr>
+                <w:rFonts w:cs="Arial"/>
+              </w:rPr>
+            </w:pPr>
+            <w:r>
+              <w:rPr>
+                <w:rFonts w:cs="Arial"/>
+              </w:rPr>
+              <w:t>9</w:t>
+            </w:r>
+            <w:r>
+              <w:rPr>
+                <w:rFonts w:cs="Arial"/>
+              </w:rPr>
+              <w:t>.4m</w:t>
+            </w:r>
+          </w:p>
+        </w:tc>
+        <w:tc>
+          <w:tcPr>
+            <w:tcW w:w="843" w:type="dxa"/>
+          </w:tcPr>
+          <w:p>
+            <w:pPr>
+              <w:pStyle w:val="BodyText"/>
+              <w:spacing w:line="360" w:lineRule="auto"/>
+              <w:rPr>
+                <w:rFonts w:cs="Arial"/>
+              </w:rPr>
+            </w:pPr>
+            <w:r>
+              <w:rPr>
+                <w:rFonts w:cs="Arial"/>
+              </w:rPr>
+              <w:t>1672</w:t>
+            </w:r>
+          </w:p>
+        </w:tc>
+        <w:tc>
+          <w:tcPr>
+            <w:tcW w:w="1007" w:type="dxa"/>
+          </w:tcPr>
+          <w:p>
+            <w:pPr>
+              <w:pStyle w:val="BodyText"/>
+              <w:spacing w:line="360" w:lineRule="auto"/>
+              <w:rPr>
+                <w:rFonts w:cs="Arial"/>
+              </w:rPr>
+            </w:pPr>
+            <w:r>
+              <w:rPr>
+                <w:rFonts w:cs="Arial"/>
+              </w:rPr>
+              <w:t>567</w:t>
             </w:r>
           </w:p>
         </w:tc>
@@ -8435,8 +9036,6 @@
           <w:rFonts w:ascii="Times New Roman" w:hAnsi="Times New Roman"/>
         </w:rPr>
       </w:pPr>
-      <w:bookmarkStart w:id="16" w:name="_GoBack"/>
-      <w:bookmarkEnd w:id="16"/>
     </w:p>
     <w:p>
       <w:pPr>
@@ -8675,47 +9274,6 @@
           <w:rFonts w:ascii="Times New Roman" w:hAnsi="Times New Roman"/>
         </w:rPr>
         <w:t>Versatile and open software for comparing large genomes.   S. Kurtz, A. Phillippy, A.L. Delcher,   M. Smoot, M. Shumway, C. Antonescu, and S.L. Salzberg.   Genome Biology (2004), 5:R12.</w:t>
-      </w:r>
-    </w:p>
-    <w:p>
-      <w:pPr>
-        <w:pStyle w:val="Heading1"/>
-        <w:numPr>
-          <w:ilvl w:val="0"/>
-          <w:numId w:val="9"/>
-        </w:numPr>
-      </w:pPr>
-      <w:bookmarkStart w:id="18" w:name="_Toc440466871"/>
-      <w:r>
-        <w:lastRenderedPageBreak/>
-        <w:t>Sažetak</w:t>
-      </w:r>
-      <w:bookmarkEnd w:id="18"/>
-    </w:p>
-    <w:p>
-      <w:pPr>
-        <w:pStyle w:val="BodyText"/>
-        <w:spacing w:line="360" w:lineRule="auto"/>
-        <w:rPr>
-          <w:rFonts w:ascii="Times New Roman" w:hAnsi="Times New Roman"/>
-        </w:rPr>
-      </w:pPr>
-      <w:r>
-        <w:rPr>
-          <w:rFonts w:ascii="Times New Roman" w:hAnsi="Times New Roman"/>
-        </w:rPr>
-        <w:t>sazetak</w:t>
-      </w:r>
-    </w:p>
-    <w:p>
-      <w:pPr>
-        <w:spacing w:line="360" w:lineRule="auto"/>
-      </w:pPr>
-      <w:r>
-        <w:rPr>
-          <w:rFonts w:ascii="Times New Roman" w:hAnsi="Times New Roman"/>
-        </w:rPr>
-        <w:t>orespodentnih točaka, određivanje pomaka kamere i određivanje 3D strukture.</w:t>
       </w:r>
     </w:p>
     <w:sectPr>
@@ -11615,7 +12173,7 @@
 </file>
 
 <file path=customXml/itemProps1.xml><?xml version="1.0" encoding="utf-8"?>
-<ds:datastoreItem xmlns:ds="http://schemas.openxmlformats.org/officeDocument/2006/customXml" ds:itemID="{BDE71864-8CA5-4565-B4A1-0D493D06DDC4}">
+<ds:datastoreItem xmlns:ds="http://schemas.openxmlformats.org/officeDocument/2006/customXml" ds:itemID="{62804486-3072-4364-AFF3-D700D67EA1D1}">
   <ds:schemaRefs>
     <ds:schemaRef ds:uri="http://schemas.openxmlformats.org/officeDocument/2006/bibliography"/>
   </ds:schemaRefs>

</xml_diff>